<commit_message>
Change TAS to SEA IMOS in ANFOG report
</commit_message>
<xml_diff>
--- a/report/ANFOG_ReportTemplates_v2.1.docx
+++ b/report/ANFOG_ReportTemplates_v2.1.docx
@@ -148,7 +148,6 @@
         </w:rPr>
         <w:t>‘</w:t>
       </w:r>
-      <w:proofErr w:type="spellStart"/>
       <w:r>
         <w:rPr>
           <w:u w:val="none"/>
@@ -159,14 +158,7 @@
         <w:rPr>
           <w:u w:val="none"/>
         </w:rPr>
-        <w:t>_Summary</w:t>
-      </w:r>
-      <w:proofErr w:type="spellEnd"/>
-      <w:r>
-        <w:rPr>
-          <w:u w:val="none"/>
-        </w:rPr>
-        <w:t>’</w:t>
+        <w:t>_Summary’</w:t>
       </w:r>
     </w:p>
     <w:p/>
@@ -280,7 +272,6 @@
                 <w:delText>dev</w:delText>
               </w:r>
             </w:del>
-            <w:proofErr w:type="gramStart"/>
             <w:ins w:id="4" w:author="Xavier Hoenner" w:date="2014-04-30T14:46:00Z">
               <w:r>
                 <w:rPr>
@@ -297,7 +288,6 @@
               </w:rPr>
               <w:t>.emii.org.au</w:t>
             </w:r>
-            <w:proofErr w:type="gramEnd"/>
           </w:p>
         </w:tc>
       </w:tr>
@@ -349,7 +339,6 @@
                 <w:delText>report_db</w:delText>
               </w:r>
             </w:del>
-            <w:proofErr w:type="gramStart"/>
             <w:ins w:id="7" w:author="Xavier Hoenner" w:date="2014-04-30T14:46:00Z">
               <w:r>
                 <w:rPr>
@@ -359,7 +348,6 @@
                 <w:t>harvest</w:t>
               </w:r>
             </w:ins>
-            <w:proofErr w:type="gramEnd"/>
           </w:p>
         </w:tc>
       </w:tr>
@@ -406,7 +394,6 @@
                 <w:delText>report</w:delText>
               </w:r>
             </w:del>
-            <w:proofErr w:type="gramStart"/>
             <w:ins w:id="9" w:author="Xavier Hoenner" w:date="2014-04-30T14:46:00Z">
               <w:r>
                 <w:rPr>
@@ -416,7 +403,6 @@
                 <w:t>reporting</w:t>
               </w:r>
             </w:ins>
-            <w:proofErr w:type="gramEnd"/>
           </w:p>
         </w:tc>
       </w:tr>
@@ -454,8 +440,6 @@
                 <w:szCs w:val="24"/>
               </w:rPr>
             </w:pPr>
-            <w:proofErr w:type="spellStart"/>
-            <w:proofErr w:type="gramStart"/>
             <w:r>
               <w:rPr>
                 <w:sz w:val="24"/>
@@ -463,7 +447,6 @@
               </w:rPr>
               <w:t>anfog</w:t>
             </w:r>
-            <w:proofErr w:type="gramEnd"/>
             <w:r>
               <w:rPr>
                 <w:sz w:val="24"/>
@@ -485,7 +468,6 @@
               </w:rPr>
               <w:t>_view</w:t>
             </w:r>
-            <w:proofErr w:type="spellEnd"/>
           </w:p>
         </w:tc>
       </w:tr>
@@ -578,15 +560,7 @@
       </w:del>
       <w:ins w:id="14" w:author="Xavier Hoenner" w:date="2014-04-30T14:48:00Z">
         <w:r>
-          <w:t>Group by ‘</w:t>
-        </w:r>
-        <w:proofErr w:type="spellStart"/>
-        <w:r>
-          <w:t>data_type</w:t>
-        </w:r>
-        <w:proofErr w:type="spellEnd"/>
-        <w:r>
-          <w:t>’</w:t>
+          <w:t>Group by ‘data_type’</w:t>
         </w:r>
       </w:ins>
       <w:ins w:id="15" w:author="Xavier Hoenner" w:date="2015-09-17T13:18:00Z">
@@ -594,8 +568,6 @@
           <w:t>, sub-group by ‘deployment_state’</w:t>
         </w:r>
       </w:ins>
-      <w:bookmarkStart w:id="16" w:name="_GoBack"/>
-      <w:bookmarkEnd w:id="16"/>
       <w:r>
         <w:t>.</w:t>
       </w:r>
@@ -604,7 +576,7 @@
       <w:pPr>
         <w:ind w:left="567" w:hanging="567"/>
         <w:rPr>
-          <w:ins w:id="17" w:author="Xavier Hoenner" w:date="2014-04-30T14:49:00Z"/>
+          <w:ins w:id="16" w:author="Xavier Hoenner" w:date="2014-04-30T14:49:00Z"/>
           <w:i/>
         </w:rPr>
       </w:pPr>
@@ -660,23 +632,9 @@
         <w:rPr>
           <w:i/>
         </w:rPr>
-        <w:t>Use the following view: ‘</w:t>
-      </w:r>
-      <w:proofErr w:type="spellStart"/>
-      <w:r>
-        <w:rPr>
-          <w:i/>
-        </w:rPr>
-        <w:t>totals_view</w:t>
-      </w:r>
-      <w:proofErr w:type="spellEnd"/>
-      <w:r>
-        <w:rPr>
-          <w:i/>
-        </w:rPr>
-        <w:t>’; filter by: ‘facility’ = ‘ANFOG’</w:t>
-      </w:r>
-      <w:ins w:id="18" w:author="Xavier Hoenner" w:date="2015-09-17T13:12:00Z">
+        <w:t>Use the following view: ‘totals_view’; filter by: ‘facility’ = ‘ANFOG’</w:t>
+      </w:r>
+      <w:ins w:id="17" w:author="Xavier Hoenner" w:date="2015-09-17T13:12:00Z">
         <w:r>
           <w:rPr>
             <w:i/>
@@ -684,7 +642,7 @@
           <w:t xml:space="preserve"> and </w:t>
         </w:r>
       </w:ins>
-      <w:ins w:id="19" w:author="Xavier Hoenner" w:date="2015-09-17T13:13:00Z">
+      <w:ins w:id="18" w:author="Xavier Hoenner" w:date="2015-09-17T13:13:00Z">
         <w:r>
           <w:rPr>
             <w:i/>
@@ -695,7 +653,7 @@
           <w:rPr>
             <w:b/>
             <w:i/>
-            <w:rPrChange w:id="20" w:author="Xavier Hoenner" w:date="2015-09-17T13:15:00Z">
+            <w:rPrChange w:id="19" w:author="Xavier Hoenner" w:date="2015-09-17T13:15:00Z">
               <w:rPr>
                 <w:i/>
               </w:rPr>
@@ -732,7 +690,7 @@
       </w:tblGrid>
       <w:tr>
         <w:trPr>
-          <w:ins w:id="21" w:author="Xavier Hoenner" w:date="2014-04-30T14:49:00Z"/>
+          <w:ins w:id="20" w:author="Xavier Hoenner" w:date="2014-04-30T14:49:00Z"/>
         </w:trPr>
         <w:tc>
           <w:tcPr>
@@ -743,33 +701,33 @@
             <w:pPr>
               <w:jc w:val="center"/>
               <w:rPr>
+                <w:ins w:id="21" w:author="Xavier Hoenner" w:date="2014-04-30T14:49:00Z"/>
+                <w:b/>
+              </w:rPr>
+            </w:pPr>
+          </w:p>
+        </w:tc>
+        <w:tc>
+          <w:tcPr>
+            <w:tcW w:w="0" w:type="auto"/>
+            <w:vAlign w:val="center"/>
+          </w:tcPr>
+          <w:p>
+            <w:pPr>
+              <w:jc w:val="center"/>
+              <w:rPr>
                 <w:ins w:id="22" w:author="Xavier Hoenner" w:date="2014-04-30T14:49:00Z"/>
                 <w:b/>
-              </w:rPr>
-            </w:pPr>
-          </w:p>
-        </w:tc>
-        <w:tc>
-          <w:tcPr>
-            <w:tcW w:w="0" w:type="auto"/>
-            <w:vAlign w:val="center"/>
-          </w:tcPr>
-          <w:p>
-            <w:pPr>
-              <w:jc w:val="center"/>
-              <w:rPr>
-                <w:ins w:id="23" w:author="Xavier Hoenner" w:date="2014-04-30T14:49:00Z"/>
-                <w:b/>
                 <w:sz w:val="24"/>
               </w:rPr>
-              <w:pPrChange w:id="24" w:author="Xavier Hoenner" w:date="2014-04-30T14:49:00Z">
+              <w:pPrChange w:id="23" w:author="Xavier Hoenner" w:date="2014-04-30T14:49:00Z">
                 <w:pPr>
                   <w:spacing w:after="200" w:line="276" w:lineRule="auto"/>
                   <w:jc w:val="center"/>
                 </w:pPr>
               </w:pPrChange>
             </w:pPr>
-            <w:ins w:id="25" w:author="Xavier Hoenner" w:date="2014-04-30T14:49:00Z">
+            <w:ins w:id="24" w:author="Xavier Hoenner" w:date="2014-04-30T14:49:00Z">
               <w:r>
                 <w:rPr>
                   <w:b/>
@@ -788,18 +746,18 @@
             <w:pPr>
               <w:jc w:val="center"/>
               <w:rPr>
-                <w:ins w:id="26" w:author="Xavier Hoenner" w:date="2014-04-30T14:49:00Z"/>
+                <w:ins w:id="25" w:author="Xavier Hoenner" w:date="2014-04-30T14:49:00Z"/>
                 <w:b/>
                 <w:sz w:val="24"/>
               </w:rPr>
-              <w:pPrChange w:id="27" w:author="Xavier Hoenner" w:date="2014-04-30T14:49:00Z">
+              <w:pPrChange w:id="26" w:author="Xavier Hoenner" w:date="2014-04-30T14:49:00Z">
                 <w:pPr>
                   <w:spacing w:after="200" w:line="276" w:lineRule="auto"/>
                   <w:jc w:val="center"/>
                 </w:pPr>
               </w:pPrChange>
             </w:pPr>
-            <w:ins w:id="28" w:author="Xavier Hoenner" w:date="2014-04-30T14:49:00Z">
+            <w:ins w:id="27" w:author="Xavier Hoenner" w:date="2014-04-30T14:49:00Z">
               <w:r>
                 <w:rPr>
                   <w:b/>
@@ -818,11 +776,11 @@
             <w:pPr>
               <w:jc w:val="center"/>
               <w:rPr>
-                <w:ins w:id="29" w:author="Xavier Hoenner" w:date="2014-04-30T14:49:00Z"/>
-                <w:b/>
-              </w:rPr>
-            </w:pPr>
-            <w:ins w:id="30" w:author="Xavier Hoenner" w:date="2014-04-30T14:49:00Z">
+                <w:ins w:id="28" w:author="Xavier Hoenner" w:date="2014-04-30T14:49:00Z"/>
+                <w:b/>
+              </w:rPr>
+            </w:pPr>
+            <w:ins w:id="29" w:author="Xavier Hoenner" w:date="2014-04-30T14:49:00Z">
               <w:r>
                 <w:rPr>
                   <w:b/>
@@ -835,7 +793,7 @@
       </w:tr>
       <w:tr>
         <w:trPr>
-          <w:ins w:id="31" w:author="Xavier Hoenner" w:date="2014-04-30T14:49:00Z"/>
+          <w:ins w:id="30" w:author="Xavier Hoenner" w:date="2014-04-30T14:49:00Z"/>
         </w:trPr>
         <w:tc>
           <w:tcPr>
@@ -846,11 +804,11 @@
             <w:pPr>
               <w:jc w:val="center"/>
               <w:rPr>
-                <w:ins w:id="32" w:author="Xavier Hoenner" w:date="2014-04-30T14:49:00Z"/>
-                <w:b/>
-              </w:rPr>
-            </w:pPr>
-            <w:ins w:id="33" w:author="Xavier Hoenner" w:date="2014-04-30T14:49:00Z">
+                <w:ins w:id="31" w:author="Xavier Hoenner" w:date="2014-04-30T14:49:00Z"/>
+                <w:b/>
+              </w:rPr>
+            </w:pPr>
+            <w:ins w:id="32" w:author="Xavier Hoenner" w:date="2014-04-30T14:49:00Z">
               <w:r>
                 <w:rPr>
                   <w:b/>
@@ -877,23 +835,7 @@
                   <w:b/>
                   <w:i/>
                 </w:rPr>
-                <w:t>platforms (‘</w:t>
-              </w:r>
-              <w:proofErr w:type="spellStart"/>
-              <w:r>
-                <w:rPr>
-                  <w:b/>
-                  <w:i/>
-                </w:rPr>
-                <w:t>no_platforms</w:t>
-              </w:r>
-              <w:proofErr w:type="spellEnd"/>
-              <w:r>
-                <w:rPr>
-                  <w:b/>
-                  <w:i/>
-                </w:rPr>
-                <w:t>’)</w:t>
+                <w:t>platforms (‘no_platforms’)</w:t>
               </w:r>
             </w:ins>
           </w:p>
@@ -907,6 +849,21 @@
             <w:pPr>
               <w:jc w:val="center"/>
               <w:rPr>
+                <w:ins w:id="33" w:author="Xavier Hoenner" w:date="2014-04-30T14:49:00Z"/>
+                <w:b/>
+              </w:rPr>
+            </w:pPr>
+          </w:p>
+        </w:tc>
+        <w:tc>
+          <w:tcPr>
+            <w:tcW w:w="0" w:type="auto"/>
+            <w:vAlign w:val="center"/>
+          </w:tcPr>
+          <w:p>
+            <w:pPr>
+              <w:jc w:val="center"/>
+              <w:rPr>
                 <w:ins w:id="34" w:author="Xavier Hoenner" w:date="2014-04-30T14:49:00Z"/>
                 <w:b/>
               </w:rPr>
@@ -923,21 +880,6 @@
               <w:jc w:val="center"/>
               <w:rPr>
                 <w:ins w:id="35" w:author="Xavier Hoenner" w:date="2014-04-30T14:49:00Z"/>
-                <w:b/>
-              </w:rPr>
-            </w:pPr>
-          </w:p>
-        </w:tc>
-        <w:tc>
-          <w:tcPr>
-            <w:tcW w:w="0" w:type="auto"/>
-            <w:vAlign w:val="center"/>
-          </w:tcPr>
-          <w:p>
-            <w:pPr>
-              <w:jc w:val="center"/>
-              <w:rPr>
-                <w:ins w:id="36" w:author="Xavier Hoenner" w:date="2014-04-30T14:49:00Z"/>
                 <w:b/>
               </w:rPr>
             </w:pPr>
@@ -946,7 +888,7 @@
       </w:tr>
       <w:tr>
         <w:trPr>
-          <w:ins w:id="37" w:author="Xavier Hoenner" w:date="2014-04-30T14:49:00Z"/>
+          <w:ins w:id="36" w:author="Xavier Hoenner" w:date="2014-04-30T14:49:00Z"/>
         </w:trPr>
         <w:tc>
           <w:tcPr>
@@ -957,33 +899,17 @@
             <w:pPr>
               <w:jc w:val="center"/>
               <w:rPr>
-                <w:ins w:id="38" w:author="Xavier Hoenner" w:date="2014-04-30T14:49:00Z"/>
-                <w:b/>
-              </w:rPr>
-            </w:pPr>
-            <w:ins w:id="39" w:author="Xavier Hoenner" w:date="2014-04-30T14:50:00Z">
+                <w:ins w:id="37" w:author="Xavier Hoenner" w:date="2014-04-30T14:49:00Z"/>
+                <w:b/>
+              </w:rPr>
+            </w:pPr>
+            <w:ins w:id="38" w:author="Xavier Hoenner" w:date="2014-04-30T14:50:00Z">
               <w:r>
                 <w:rPr>
                   <w:b/>
                   <w:i/>
                 </w:rPr>
-                <w:t>Total number of deployments (‘</w:t>
-              </w:r>
-              <w:proofErr w:type="spellStart"/>
-              <w:r>
-                <w:rPr>
-                  <w:b/>
-                  <w:i/>
-                </w:rPr>
-                <w:t>no_deployments</w:t>
-              </w:r>
-              <w:proofErr w:type="spellEnd"/>
-              <w:r>
-                <w:rPr>
-                  <w:b/>
-                  <w:i/>
-                </w:rPr>
-                <w:t>’)</w:t>
+                <w:t>Total number of deployments (‘no_deployments’)</w:t>
               </w:r>
             </w:ins>
           </w:p>
@@ -997,6 +923,21 @@
             <w:pPr>
               <w:jc w:val="center"/>
               <w:rPr>
+                <w:ins w:id="39" w:author="Xavier Hoenner" w:date="2014-04-30T14:49:00Z"/>
+                <w:b/>
+              </w:rPr>
+            </w:pPr>
+          </w:p>
+        </w:tc>
+        <w:tc>
+          <w:tcPr>
+            <w:tcW w:w="0" w:type="auto"/>
+            <w:vAlign w:val="center"/>
+          </w:tcPr>
+          <w:p>
+            <w:pPr>
+              <w:jc w:val="center"/>
+              <w:rPr>
                 <w:ins w:id="40" w:author="Xavier Hoenner" w:date="2014-04-30T14:49:00Z"/>
                 <w:b/>
               </w:rPr>
@@ -1013,21 +954,6 @@
               <w:jc w:val="center"/>
               <w:rPr>
                 <w:ins w:id="41" w:author="Xavier Hoenner" w:date="2014-04-30T14:49:00Z"/>
-                <w:b/>
-              </w:rPr>
-            </w:pPr>
-          </w:p>
-        </w:tc>
-        <w:tc>
-          <w:tcPr>
-            <w:tcW w:w="0" w:type="auto"/>
-            <w:vAlign w:val="center"/>
-          </w:tcPr>
-          <w:p>
-            <w:pPr>
-              <w:jc w:val="center"/>
-              <w:rPr>
-                <w:ins w:id="42" w:author="Xavier Hoenner" w:date="2014-04-30T14:49:00Z"/>
                 <w:b/>
               </w:rPr>
             </w:pPr>
@@ -1036,7 +962,7 @@
       </w:tr>
       <w:tr>
         <w:trPr>
-          <w:ins w:id="43" w:author="Xavier Hoenner" w:date="2015-09-17T13:11:00Z"/>
+          <w:ins w:id="42" w:author="Xavier Hoenner" w:date="2015-09-17T13:11:00Z"/>
         </w:trPr>
         <w:tc>
           <w:tcPr>
@@ -1047,17 +973,18 @@
             <w:pPr>
               <w:jc w:val="center"/>
               <w:rPr>
-                <w:ins w:id="44" w:author="Xavier Hoenner" w:date="2015-09-17T13:11:00Z"/>
+                <w:ins w:id="43" w:author="Xavier Hoenner" w:date="2015-09-17T13:11:00Z"/>
                 <w:b/>
                 <w:i/>
               </w:rPr>
-              <w:pPrChange w:id="45" w:author="Xavier Hoenner" w:date="2015-09-17T13:12:00Z">
+              <w:pPrChange w:id="44" w:author="Xavier Hoenner" w:date="2015-09-17T13:12:00Z">
                 <w:pPr>
+                  <w:spacing w:after="200" w:line="276" w:lineRule="auto"/>
                   <w:jc w:val="center"/>
                 </w:pPr>
               </w:pPrChange>
             </w:pPr>
-            <w:ins w:id="46" w:author="Xavier Hoenner" w:date="2015-09-17T13:11:00Z">
+            <w:ins w:id="45" w:author="Xavier Hoenner" w:date="2015-09-17T13:11:00Z">
               <w:r>
                 <w:rPr>
                   <w:b/>
@@ -1066,51 +993,42 @@
                 <w:t>Total number of</w:t>
               </w:r>
             </w:ins>
-            <w:ins w:id="47" w:author="Xavier Hoenner" w:date="2015-09-17T13:12:00Z">
+            <w:ins w:id="46" w:author="Xavier Hoenner" w:date="2015-09-17T13:12:00Z">
               <w:r>
                 <w:rPr>
                   <w:b/>
                   <w:i/>
                 </w:rPr>
-                <w:t xml:space="preserve"> </w:t>
-              </w:r>
-              <w:proofErr w:type="spellStart"/>
+                <w:t xml:space="preserve"> slocum</w:t>
+              </w:r>
+            </w:ins>
+            <w:ins w:id="47" w:author="Xavier Hoenner" w:date="2015-09-17T13:11:00Z">
               <w:r>
                 <w:rPr>
                   <w:b/>
                   <w:i/>
                 </w:rPr>
-                <w:t>slocum</w:t>
+                <w:t xml:space="preserve"> deployments (‘no_</w:t>
               </w:r>
             </w:ins>
-            <w:proofErr w:type="spellEnd"/>
-            <w:ins w:id="48" w:author="Xavier Hoenner" w:date="2015-09-17T13:11:00Z">
+            <w:ins w:id="48" w:author="Xavier Hoenner" w:date="2015-09-17T13:12:00Z">
               <w:r>
                 <w:rPr>
                   <w:b/>
                   <w:i/>
                 </w:rPr>
-                <w:t xml:space="preserve"> deployments (‘no_</w:t>
+                <w:t>data2</w:t>
               </w:r>
             </w:ins>
-            <w:ins w:id="49" w:author="Xavier Hoenner" w:date="2015-09-17T13:12:00Z">
+            <w:ins w:id="49" w:author="Xavier Hoenner" w:date="2015-09-17T13:11:00Z">
               <w:r>
                 <w:rPr>
                   <w:b/>
                   <w:i/>
                 </w:rPr>
-                <w:t>data2</w:t>
+                <w:t>’)</w:t>
               </w:r>
             </w:ins>
-            <w:ins w:id="50" w:author="Xavier Hoenner" w:date="2015-09-17T13:11:00Z">
-              <w:r>
-                <w:rPr>
-                  <w:b/>
-                  <w:i/>
-                </w:rPr>
-                <w:t>’)</w:t>
-              </w:r>
-            </w:ins>
           </w:p>
         </w:tc>
         <w:tc>
@@ -1122,6 +1040,21 @@
             <w:pPr>
               <w:jc w:val="center"/>
               <w:rPr>
+                <w:ins w:id="50" w:author="Xavier Hoenner" w:date="2015-09-17T13:11:00Z"/>
+                <w:b/>
+              </w:rPr>
+            </w:pPr>
+          </w:p>
+        </w:tc>
+        <w:tc>
+          <w:tcPr>
+            <w:tcW w:w="0" w:type="auto"/>
+            <w:vAlign w:val="center"/>
+          </w:tcPr>
+          <w:p>
+            <w:pPr>
+              <w:jc w:val="center"/>
+              <w:rPr>
                 <w:ins w:id="51" w:author="Xavier Hoenner" w:date="2015-09-17T13:11:00Z"/>
                 <w:b/>
               </w:rPr>
@@ -1138,21 +1071,6 @@
               <w:jc w:val="center"/>
               <w:rPr>
                 <w:ins w:id="52" w:author="Xavier Hoenner" w:date="2015-09-17T13:11:00Z"/>
-                <w:b/>
-              </w:rPr>
-            </w:pPr>
-          </w:p>
-        </w:tc>
-        <w:tc>
-          <w:tcPr>
-            <w:tcW w:w="0" w:type="auto"/>
-            <w:vAlign w:val="center"/>
-          </w:tcPr>
-          <w:p>
-            <w:pPr>
-              <w:jc w:val="center"/>
-              <w:rPr>
-                <w:ins w:id="53" w:author="Xavier Hoenner" w:date="2015-09-17T13:11:00Z"/>
                 <w:b/>
               </w:rPr>
             </w:pPr>
@@ -1161,7 +1079,7 @@
       </w:tr>
       <w:tr>
         <w:trPr>
-          <w:ins w:id="54" w:author="Xavier Hoenner" w:date="2015-09-17T13:11:00Z"/>
+          <w:ins w:id="53" w:author="Xavier Hoenner" w:date="2015-09-17T13:11:00Z"/>
         </w:trPr>
         <w:tc>
           <w:tcPr>
@@ -1172,17 +1090,18 @@
             <w:pPr>
               <w:jc w:val="center"/>
               <w:rPr>
-                <w:ins w:id="55" w:author="Xavier Hoenner" w:date="2015-09-17T13:11:00Z"/>
+                <w:ins w:id="54" w:author="Xavier Hoenner" w:date="2015-09-17T13:11:00Z"/>
                 <w:b/>
                 <w:i/>
               </w:rPr>
-              <w:pPrChange w:id="56" w:author="Xavier Hoenner" w:date="2015-09-17T13:12:00Z">
+              <w:pPrChange w:id="55" w:author="Xavier Hoenner" w:date="2015-09-17T13:12:00Z">
                 <w:pPr>
+                  <w:spacing w:after="200" w:line="276" w:lineRule="auto"/>
                   <w:jc w:val="center"/>
                 </w:pPr>
               </w:pPrChange>
             </w:pPr>
-            <w:ins w:id="57" w:author="Xavier Hoenner" w:date="2015-09-17T13:11:00Z">
+            <w:ins w:id="56" w:author="Xavier Hoenner" w:date="2015-09-17T13:11:00Z">
               <w:r>
                 <w:rPr>
                   <w:b/>
@@ -1191,51 +1110,42 @@
                 <w:t xml:space="preserve">Total number of </w:t>
               </w:r>
             </w:ins>
-            <w:proofErr w:type="spellStart"/>
-            <w:ins w:id="58" w:author="Xavier Hoenner" w:date="2015-09-17T13:12:00Z">
+            <w:ins w:id="57" w:author="Xavier Hoenner" w:date="2015-09-17T13:12:00Z">
               <w:r>
                 <w:rPr>
                   <w:b/>
                   <w:i/>
                 </w:rPr>
-                <w:t>seaglider</w:t>
-              </w:r>
-              <w:proofErr w:type="spellEnd"/>
+                <w:t xml:space="preserve">seaglider </w:t>
+              </w:r>
+            </w:ins>
+            <w:ins w:id="58" w:author="Xavier Hoenner" w:date="2015-09-17T13:11:00Z">
               <w:r>
                 <w:rPr>
                   <w:b/>
                   <w:i/>
                 </w:rPr>
-                <w:t xml:space="preserve"> </w:t>
+                <w:t>deployments (‘no_</w:t>
               </w:r>
             </w:ins>
-            <w:ins w:id="59" w:author="Xavier Hoenner" w:date="2015-09-17T13:11:00Z">
+            <w:ins w:id="59" w:author="Xavier Hoenner" w:date="2015-09-17T13:12:00Z">
               <w:r>
                 <w:rPr>
                   <w:b/>
                   <w:i/>
                 </w:rPr>
-                <w:t>deployments (‘no_</w:t>
+                <w:t>data3</w:t>
               </w:r>
             </w:ins>
-            <w:ins w:id="60" w:author="Xavier Hoenner" w:date="2015-09-17T13:12:00Z">
+            <w:ins w:id="60" w:author="Xavier Hoenner" w:date="2015-09-17T13:11:00Z">
               <w:r>
                 <w:rPr>
                   <w:b/>
                   <w:i/>
                 </w:rPr>
-                <w:t>data3</w:t>
+                <w:t>’)</w:t>
               </w:r>
             </w:ins>
-            <w:ins w:id="61" w:author="Xavier Hoenner" w:date="2015-09-17T13:11:00Z">
-              <w:r>
-                <w:rPr>
-                  <w:b/>
-                  <w:i/>
-                </w:rPr>
-                <w:t>’)</w:t>
-              </w:r>
-            </w:ins>
           </w:p>
         </w:tc>
         <w:tc>
@@ -1247,6 +1157,21 @@
             <w:pPr>
               <w:jc w:val="center"/>
               <w:rPr>
+                <w:ins w:id="61" w:author="Xavier Hoenner" w:date="2015-09-17T13:11:00Z"/>
+                <w:b/>
+              </w:rPr>
+            </w:pPr>
+          </w:p>
+        </w:tc>
+        <w:tc>
+          <w:tcPr>
+            <w:tcW w:w="0" w:type="auto"/>
+            <w:vAlign w:val="center"/>
+          </w:tcPr>
+          <w:p>
+            <w:pPr>
+              <w:jc w:val="center"/>
+              <w:rPr>
                 <w:ins w:id="62" w:author="Xavier Hoenner" w:date="2015-09-17T13:11:00Z"/>
                 <w:b/>
               </w:rPr>
@@ -1263,21 +1188,6 @@
               <w:jc w:val="center"/>
               <w:rPr>
                 <w:ins w:id="63" w:author="Xavier Hoenner" w:date="2015-09-17T13:11:00Z"/>
-                <w:b/>
-              </w:rPr>
-            </w:pPr>
-          </w:p>
-        </w:tc>
-        <w:tc>
-          <w:tcPr>
-            <w:tcW w:w="0" w:type="auto"/>
-            <w:vAlign w:val="center"/>
-          </w:tcPr>
-          <w:p>
-            <w:pPr>
-              <w:jc w:val="center"/>
-              <w:rPr>
-                <w:ins w:id="64" w:author="Xavier Hoenner" w:date="2015-09-17T13:11:00Z"/>
                 <w:b/>
               </w:rPr>
             </w:pPr>
@@ -1286,7 +1196,7 @@
       </w:tr>
       <w:tr>
         <w:trPr>
-          <w:ins w:id="65" w:author="Xavier Hoenner" w:date="2015-08-18T15:42:00Z"/>
+          <w:ins w:id="64" w:author="Xavier Hoenner" w:date="2015-08-18T15:42:00Z"/>
         </w:trPr>
         <w:tc>
           <w:tcPr>
@@ -1297,34 +1207,19 @@
             <w:pPr>
               <w:jc w:val="center"/>
               <w:rPr>
-                <w:ins w:id="66" w:author="Xavier Hoenner" w:date="2015-08-18T15:42:00Z"/>
+                <w:ins w:id="65" w:author="Xavier Hoenner" w:date="2015-08-18T15:42:00Z"/>
                 <w:b/>
                 <w:i/>
               </w:rPr>
             </w:pPr>
-            <w:ins w:id="67" w:author="Xavier Hoenner" w:date="2015-08-18T15:42:00Z">
+            <w:ins w:id="66" w:author="Xavier Hoenner" w:date="2015-08-18T15:42:00Z">
               <w:r>
                 <w:rPr>
                   <w:b/>
                   <w:i/>
                 </w:rPr>
-                <w:t>Total number of measurements (‘</w:t>
-              </w:r>
-              <w:proofErr w:type="spellStart"/>
-              <w:r>
-                <w:rPr>
-                  <w:b/>
-                  <w:i/>
-                </w:rPr>
-                <w:t>no_data</w:t>
-              </w:r>
-              <w:proofErr w:type="spellEnd"/>
-              <w:r>
-                <w:rPr>
-                  <w:b/>
-                  <w:i/>
-                </w:rPr>
-                <w:t>’)</w:t>
+                <w:lastRenderedPageBreak/>
+                <w:t>Total number of measurements (‘no_data’)</w:t>
               </w:r>
             </w:ins>
           </w:p>
@@ -1338,6 +1233,21 @@
             <w:pPr>
               <w:jc w:val="center"/>
               <w:rPr>
+                <w:ins w:id="67" w:author="Xavier Hoenner" w:date="2015-08-18T15:42:00Z"/>
+                <w:b/>
+              </w:rPr>
+            </w:pPr>
+          </w:p>
+        </w:tc>
+        <w:tc>
+          <w:tcPr>
+            <w:tcW w:w="0" w:type="auto"/>
+            <w:vAlign w:val="center"/>
+          </w:tcPr>
+          <w:p>
+            <w:pPr>
+              <w:jc w:val="center"/>
+              <w:rPr>
                 <w:ins w:id="68" w:author="Xavier Hoenner" w:date="2015-08-18T15:42:00Z"/>
                 <w:b/>
               </w:rPr>
@@ -1354,21 +1264,6 @@
               <w:jc w:val="center"/>
               <w:rPr>
                 <w:ins w:id="69" w:author="Xavier Hoenner" w:date="2015-08-18T15:42:00Z"/>
-                <w:b/>
-              </w:rPr>
-            </w:pPr>
-          </w:p>
-        </w:tc>
-        <w:tc>
-          <w:tcPr>
-            <w:tcW w:w="0" w:type="auto"/>
-            <w:vAlign w:val="center"/>
-          </w:tcPr>
-          <w:p>
-            <w:pPr>
-              <w:jc w:val="center"/>
-              <w:rPr>
-                <w:ins w:id="70" w:author="Xavier Hoenner" w:date="2015-08-18T15:42:00Z"/>
                 <w:b/>
               </w:rPr>
             </w:pPr>
@@ -1377,7 +1272,7 @@
       </w:tr>
       <w:tr>
         <w:trPr>
-          <w:ins w:id="71" w:author="Xavier Hoenner" w:date="2014-04-30T14:49:00Z"/>
+          <w:ins w:id="70" w:author="Xavier Hoenner" w:date="2014-04-30T14:49:00Z"/>
         </w:trPr>
         <w:tc>
           <w:tcPr>
@@ -1388,34 +1283,18 @@
             <w:pPr>
               <w:jc w:val="center"/>
               <w:rPr>
-                <w:ins w:id="72" w:author="Xavier Hoenner" w:date="2014-04-30T14:49:00Z"/>
+                <w:ins w:id="71" w:author="Xavier Hoenner" w:date="2014-04-30T14:49:00Z"/>
                 <w:b/>
                 <w:i/>
               </w:rPr>
             </w:pPr>
-            <w:ins w:id="73" w:author="Xavier Hoenner" w:date="2014-04-30T14:50:00Z">
+            <w:ins w:id="72" w:author="Xavier Hoenner" w:date="2014-04-30T14:50:00Z">
               <w:r>
                 <w:rPr>
                   <w:b/>
                   <w:i/>
                 </w:rPr>
-                <w:t>Temporal range (‘</w:t>
-              </w:r>
-              <w:proofErr w:type="spellStart"/>
-              <w:r>
-                <w:rPr>
-                  <w:b/>
-                  <w:i/>
-                </w:rPr>
-                <w:t>temporal_range</w:t>
-              </w:r>
-              <w:proofErr w:type="spellEnd"/>
-              <w:r>
-                <w:rPr>
-                  <w:b/>
-                  <w:i/>
-                </w:rPr>
-                <w:t>’)</w:t>
+                <w:t>Temporal range (‘temporal_range’)</w:t>
               </w:r>
             </w:ins>
           </w:p>
@@ -1429,6 +1308,21 @@
             <w:pPr>
               <w:jc w:val="center"/>
               <w:rPr>
+                <w:ins w:id="73" w:author="Xavier Hoenner" w:date="2014-04-30T14:49:00Z"/>
+                <w:b/>
+              </w:rPr>
+            </w:pPr>
+          </w:p>
+        </w:tc>
+        <w:tc>
+          <w:tcPr>
+            <w:tcW w:w="0" w:type="auto"/>
+            <w:vAlign w:val="center"/>
+          </w:tcPr>
+          <w:p>
+            <w:pPr>
+              <w:jc w:val="center"/>
+              <w:rPr>
                 <w:ins w:id="74" w:author="Xavier Hoenner" w:date="2014-04-30T14:49:00Z"/>
                 <w:b/>
               </w:rPr>
@@ -1445,21 +1339,6 @@
               <w:jc w:val="center"/>
               <w:rPr>
                 <w:ins w:id="75" w:author="Xavier Hoenner" w:date="2014-04-30T14:49:00Z"/>
-                <w:b/>
-              </w:rPr>
-            </w:pPr>
-          </w:p>
-        </w:tc>
-        <w:tc>
-          <w:tcPr>
-            <w:tcW w:w="0" w:type="auto"/>
-            <w:vAlign w:val="center"/>
-          </w:tcPr>
-          <w:p>
-            <w:pPr>
-              <w:jc w:val="center"/>
-              <w:rPr>
-                <w:ins w:id="76" w:author="Xavier Hoenner" w:date="2014-04-30T14:49:00Z"/>
                 <w:b/>
               </w:rPr>
             </w:pPr>
@@ -1468,7 +1347,7 @@
       </w:tr>
       <w:tr>
         <w:trPr>
-          <w:ins w:id="77" w:author="Xavier Hoenner" w:date="2014-04-30T14:49:00Z"/>
+          <w:ins w:id="76" w:author="Xavier Hoenner" w:date="2014-04-30T14:49:00Z"/>
         </w:trPr>
         <w:tc>
           <w:tcPr>
@@ -1479,33 +1358,17 @@
             <w:pPr>
               <w:jc w:val="center"/>
               <w:rPr>
-                <w:ins w:id="78" w:author="Xavier Hoenner" w:date="2014-04-30T14:49:00Z"/>
-                <w:b/>
-              </w:rPr>
-            </w:pPr>
-            <w:ins w:id="79" w:author="Xavier Hoenner" w:date="2014-04-30T14:50:00Z">
+                <w:ins w:id="77" w:author="Xavier Hoenner" w:date="2014-04-30T14:49:00Z"/>
+                <w:b/>
+              </w:rPr>
+            </w:pPr>
+            <w:ins w:id="78" w:author="Xavier Hoenner" w:date="2014-04-30T14:50:00Z">
               <w:r>
                 <w:rPr>
                   <w:b/>
                   <w:i/>
                 </w:rPr>
-                <w:t>Latitudinal range (‘</w:t>
-              </w:r>
-              <w:proofErr w:type="spellStart"/>
-              <w:r>
-                <w:rPr>
-                  <w:b/>
-                  <w:i/>
-                </w:rPr>
-                <w:t>lat_range</w:t>
-              </w:r>
-              <w:proofErr w:type="spellEnd"/>
-              <w:r>
-                <w:rPr>
-                  <w:b/>
-                  <w:i/>
-                </w:rPr>
-                <w:t>’)</w:t>
+                <w:t>Latitudinal range (‘lat_range’)</w:t>
               </w:r>
             </w:ins>
           </w:p>
@@ -1519,6 +1382,21 @@
             <w:pPr>
               <w:jc w:val="center"/>
               <w:rPr>
+                <w:ins w:id="79" w:author="Xavier Hoenner" w:date="2014-04-30T14:49:00Z"/>
+                <w:b/>
+              </w:rPr>
+            </w:pPr>
+          </w:p>
+        </w:tc>
+        <w:tc>
+          <w:tcPr>
+            <w:tcW w:w="0" w:type="auto"/>
+            <w:vAlign w:val="center"/>
+          </w:tcPr>
+          <w:p>
+            <w:pPr>
+              <w:jc w:val="center"/>
+              <w:rPr>
                 <w:ins w:id="80" w:author="Xavier Hoenner" w:date="2014-04-30T14:49:00Z"/>
                 <w:b/>
               </w:rPr>
@@ -1535,21 +1413,6 @@
               <w:jc w:val="center"/>
               <w:rPr>
                 <w:ins w:id="81" w:author="Xavier Hoenner" w:date="2014-04-30T14:49:00Z"/>
-                <w:b/>
-              </w:rPr>
-            </w:pPr>
-          </w:p>
-        </w:tc>
-        <w:tc>
-          <w:tcPr>
-            <w:tcW w:w="0" w:type="auto"/>
-            <w:vAlign w:val="center"/>
-          </w:tcPr>
-          <w:p>
-            <w:pPr>
-              <w:jc w:val="center"/>
-              <w:rPr>
-                <w:ins w:id="82" w:author="Xavier Hoenner" w:date="2014-04-30T14:49:00Z"/>
                 <w:b/>
               </w:rPr>
             </w:pPr>
@@ -1558,7 +1421,7 @@
       </w:tr>
       <w:tr>
         <w:trPr>
-          <w:ins w:id="83" w:author="Xavier Hoenner" w:date="2014-04-30T14:49:00Z"/>
+          <w:ins w:id="82" w:author="Xavier Hoenner" w:date="2014-04-30T14:49:00Z"/>
         </w:trPr>
         <w:tc>
           <w:tcPr>
@@ -1569,34 +1432,18 @@
             <w:pPr>
               <w:jc w:val="center"/>
               <w:rPr>
-                <w:ins w:id="84" w:author="Xavier Hoenner" w:date="2014-04-30T14:49:00Z"/>
+                <w:ins w:id="83" w:author="Xavier Hoenner" w:date="2014-04-30T14:49:00Z"/>
                 <w:b/>
                 <w:i/>
               </w:rPr>
             </w:pPr>
-            <w:ins w:id="85" w:author="Xavier Hoenner" w:date="2014-04-30T14:49:00Z">
+            <w:ins w:id="84" w:author="Xavier Hoenner" w:date="2014-04-30T14:49:00Z">
               <w:r>
                 <w:rPr>
                   <w:b/>
                   <w:i/>
                 </w:rPr>
-                <w:t>Longitudinal range (‘</w:t>
-              </w:r>
-              <w:proofErr w:type="spellStart"/>
-              <w:r>
-                <w:rPr>
-                  <w:b/>
-                  <w:i/>
-                </w:rPr>
-                <w:t>lon_range</w:t>
-              </w:r>
-              <w:proofErr w:type="spellEnd"/>
-              <w:r>
-                <w:rPr>
-                  <w:b/>
-                  <w:i/>
-                </w:rPr>
-                <w:t>’)</w:t>
+                <w:t>Longitudinal range (‘lon_range’)</w:t>
               </w:r>
             </w:ins>
           </w:p>
@@ -1611,6 +1458,22 @@
               <w:spacing w:after="200" w:line="276" w:lineRule="auto"/>
               <w:jc w:val="center"/>
               <w:rPr>
+                <w:ins w:id="85" w:author="Xavier Hoenner" w:date="2014-04-30T14:49:00Z"/>
+                <w:b/>
+              </w:rPr>
+            </w:pPr>
+          </w:p>
+        </w:tc>
+        <w:tc>
+          <w:tcPr>
+            <w:tcW w:w="0" w:type="auto"/>
+            <w:vAlign w:val="center"/>
+          </w:tcPr>
+          <w:p>
+            <w:pPr>
+              <w:spacing w:after="200" w:line="276" w:lineRule="auto"/>
+              <w:jc w:val="center"/>
+              <w:rPr>
                 <w:ins w:id="86" w:author="Xavier Hoenner" w:date="2014-04-30T14:49:00Z"/>
                 <w:b/>
               </w:rPr>
@@ -1628,22 +1491,6 @@
               <w:jc w:val="center"/>
               <w:rPr>
                 <w:ins w:id="87" w:author="Xavier Hoenner" w:date="2014-04-30T14:49:00Z"/>
-                <w:b/>
-              </w:rPr>
-            </w:pPr>
-          </w:p>
-        </w:tc>
-        <w:tc>
-          <w:tcPr>
-            <w:tcW w:w="0" w:type="auto"/>
-            <w:vAlign w:val="center"/>
-          </w:tcPr>
-          <w:p>
-            <w:pPr>
-              <w:spacing w:after="200" w:line="276" w:lineRule="auto"/>
-              <w:jc w:val="center"/>
-              <w:rPr>
-                <w:ins w:id="88" w:author="Xavier Hoenner" w:date="2014-04-30T14:49:00Z"/>
                 <w:b/>
               </w:rPr>
             </w:pPr>
@@ -1652,7 +1499,7 @@
       </w:tr>
       <w:tr>
         <w:trPr>
-          <w:ins w:id="89" w:author="Xavier Hoenner" w:date="2014-04-30T14:49:00Z"/>
+          <w:ins w:id="88" w:author="Xavier Hoenner" w:date="2014-04-30T14:49:00Z"/>
         </w:trPr>
         <w:tc>
           <w:tcPr>
@@ -1663,35 +1510,18 @@
             <w:pPr>
               <w:jc w:val="center"/>
               <w:rPr>
-                <w:ins w:id="90" w:author="Xavier Hoenner" w:date="2014-04-30T14:49:00Z"/>
+                <w:ins w:id="89" w:author="Xavier Hoenner" w:date="2014-04-30T14:49:00Z"/>
                 <w:b/>
                 <w:i/>
               </w:rPr>
             </w:pPr>
-            <w:ins w:id="91" w:author="Xavier Hoenner" w:date="2014-04-30T14:49:00Z">
+            <w:ins w:id="90" w:author="Xavier Hoenner" w:date="2014-04-30T14:49:00Z">
               <w:r>
                 <w:rPr>
                   <w:b/>
                   <w:i/>
                 </w:rPr>
-                <w:lastRenderedPageBreak/>
-                <w:t>Depth range (‘</w:t>
-              </w:r>
-              <w:proofErr w:type="spellStart"/>
-              <w:r>
-                <w:rPr>
-                  <w:b/>
-                  <w:i/>
-                </w:rPr>
-                <w:t>depth_range</w:t>
-              </w:r>
-              <w:proofErr w:type="spellEnd"/>
-              <w:r>
-                <w:rPr>
-                  <w:b/>
-                  <w:i/>
-                </w:rPr>
-                <w:t>’)</w:t>
+                <w:t>Depth range (‘depth_range’)</w:t>
               </w:r>
             </w:ins>
           </w:p>
@@ -1705,6 +1535,21 @@
             <w:pPr>
               <w:jc w:val="center"/>
               <w:rPr>
+                <w:ins w:id="91" w:author="Xavier Hoenner" w:date="2014-04-30T14:49:00Z"/>
+                <w:b/>
+              </w:rPr>
+            </w:pPr>
+          </w:p>
+        </w:tc>
+        <w:tc>
+          <w:tcPr>
+            <w:tcW w:w="0" w:type="auto"/>
+            <w:vAlign w:val="center"/>
+          </w:tcPr>
+          <w:p>
+            <w:pPr>
+              <w:jc w:val="center"/>
+              <w:rPr>
                 <w:ins w:id="92" w:author="Xavier Hoenner" w:date="2014-04-30T14:49:00Z"/>
                 <w:b/>
               </w:rPr>
@@ -1721,21 +1566,6 @@
               <w:jc w:val="center"/>
               <w:rPr>
                 <w:ins w:id="93" w:author="Xavier Hoenner" w:date="2014-04-30T14:49:00Z"/>
-                <w:b/>
-              </w:rPr>
-            </w:pPr>
-          </w:p>
-        </w:tc>
-        <w:tc>
-          <w:tcPr>
-            <w:tcW w:w="0" w:type="auto"/>
-            <w:vAlign w:val="center"/>
-          </w:tcPr>
-          <w:p>
-            <w:pPr>
-              <w:jc w:val="center"/>
-              <w:rPr>
-                <w:ins w:id="94" w:author="Xavier Hoenner" w:date="2014-04-30T14:49:00Z"/>
                 <w:b/>
               </w:rPr>
             </w:pPr>
@@ -1747,7 +1577,7 @@
       <w:pPr>
         <w:ind w:left="567"/>
         <w:rPr>
-          <w:del w:id="95" w:author="Xavier Hoenner" w:date="2014-04-30T14:50:00Z"/>
+          <w:del w:id="94" w:author="Xavier Hoenner" w:date="2014-04-30T14:50:00Z"/>
           <w:i/>
         </w:rPr>
       </w:pPr>
@@ -1756,7 +1586,7 @@
       <w:pPr>
         <w:ind w:left="567" w:hanging="567"/>
         <w:rPr>
-          <w:ins w:id="96" w:author="Xavier Hoenner" w:date="2015-09-17T13:14:00Z"/>
+          <w:ins w:id="95" w:author="Xavier Hoenner" w:date="2015-09-17T13:14:00Z"/>
           <w:i/>
         </w:rPr>
       </w:pPr>
@@ -1765,31 +1595,31 @@
       <w:pPr>
         <w:ind w:left="567"/>
         <w:rPr>
-          <w:ins w:id="97" w:author="Xavier Hoenner" w:date="2015-09-17T13:15:00Z"/>
+          <w:ins w:id="96" w:author="Xavier Hoenner" w:date="2015-09-17T13:15:00Z"/>
           <w:i/>
         </w:rPr>
-        <w:pPrChange w:id="98" w:author="Xavier Hoenner" w:date="2015-09-17T13:15:00Z">
+        <w:pPrChange w:id="97" w:author="Xavier Hoenner" w:date="2015-09-17T13:15:00Z">
           <w:pPr>
             <w:ind w:left="567" w:hanging="567"/>
           </w:pPr>
         </w:pPrChange>
       </w:pPr>
-      <w:ins w:id="99" w:author="Xavier Hoenner" w:date="2015-09-17T13:14:00Z">
+      <w:ins w:id="98" w:author="Xavier Hoenner" w:date="2015-09-17T13:14:00Z">
         <w:r>
           <w:t xml:space="preserve">Below the above table, add another table entitled ‘Breakdown by </w:t>
         </w:r>
       </w:ins>
-      <w:ins w:id="100" w:author="Xavier Hoenner" w:date="2015-09-17T13:15:00Z">
+      <w:ins w:id="99" w:author="Xavier Hoenner" w:date="2015-09-17T13:15:00Z">
         <w:r>
           <w:t xml:space="preserve">IMOS </w:t>
         </w:r>
       </w:ins>
-      <w:ins w:id="101" w:author="Xavier Hoenner" w:date="2015-09-17T13:14:00Z">
+      <w:ins w:id="100" w:author="Xavier Hoenner" w:date="2015-09-17T13:14:00Z">
         <w:r>
           <w:t>Node’</w:t>
         </w:r>
       </w:ins>
-      <w:ins w:id="102" w:author="Xavier Hoenner" w:date="2015-09-17T13:15:00Z">
+      <w:ins w:id="101" w:author="Xavier Hoenner" w:date="2015-09-17T13:15:00Z">
         <w:r>
           <w:t xml:space="preserve">. </w:t>
         </w:r>
@@ -1797,21 +1627,7 @@
           <w:rPr>
             <w:i/>
           </w:rPr>
-          <w:t>Use the following view: ‘</w:t>
-        </w:r>
-        <w:proofErr w:type="spellStart"/>
-        <w:r>
-          <w:rPr>
-            <w:i/>
-          </w:rPr>
-          <w:t>totals_view</w:t>
-        </w:r>
-        <w:proofErr w:type="spellEnd"/>
-        <w:r>
-          <w:rPr>
-            <w:i/>
-          </w:rPr>
-          <w:t xml:space="preserve">’; filter by: ‘facility’ = ‘ANFOG’ and </w:t>
+          <w:t xml:space="preserve">Use the following view: ‘totals_view’; filter by: ‘facility’ = ‘ANFOG’ and </w:t>
         </w:r>
         <w:r>
           <w:rPr>
@@ -1852,12 +1668,12 @@
         <w:gridCol w:w="665"/>
         <w:gridCol w:w="599"/>
         <w:gridCol w:w="454"/>
-        <w:gridCol w:w="563"/>
+        <w:gridCol w:w="1115"/>
         <w:gridCol w:w="549"/>
       </w:tblGrid>
       <w:tr>
         <w:trPr>
-          <w:ins w:id="103" w:author="Xavier Hoenner" w:date="2015-09-17T13:15:00Z"/>
+          <w:ins w:id="102" w:author="Xavier Hoenner" w:date="2015-09-17T13:15:00Z"/>
         </w:trPr>
         <w:tc>
           <w:tcPr>
@@ -1868,10 +1684,34 @@
             <w:pPr>
               <w:jc w:val="center"/>
               <w:rPr>
+                <w:ins w:id="103" w:author="Xavier Hoenner" w:date="2015-09-17T13:15:00Z"/>
+                <w:b/>
+              </w:rPr>
+            </w:pPr>
+          </w:p>
+        </w:tc>
+        <w:tc>
+          <w:tcPr>
+            <w:tcW w:w="0" w:type="auto"/>
+            <w:vAlign w:val="center"/>
+          </w:tcPr>
+          <w:p>
+            <w:pPr>
+              <w:jc w:val="center"/>
+              <w:rPr>
                 <w:ins w:id="104" w:author="Xavier Hoenner" w:date="2015-09-17T13:15:00Z"/>
                 <w:b/>
-              </w:rPr>
-            </w:pPr>
+                <w:sz w:val="24"/>
+              </w:rPr>
+            </w:pPr>
+            <w:ins w:id="105" w:author="Xavier Hoenner" w:date="2015-09-17T13:16:00Z">
+              <w:r>
+                <w:rPr>
+                  <w:b/>
+                </w:rPr>
+                <w:t>NSW</w:t>
+              </w:r>
+            </w:ins>
           </w:p>
         </w:tc>
         <w:tc>
@@ -1883,17 +1723,17 @@
             <w:pPr>
               <w:jc w:val="center"/>
               <w:rPr>
-                <w:ins w:id="105" w:author="Xavier Hoenner" w:date="2015-09-17T13:15:00Z"/>
+                <w:ins w:id="106" w:author="Xavier Hoenner" w:date="2015-09-17T13:15:00Z"/>
                 <w:b/>
                 <w:sz w:val="24"/>
               </w:rPr>
             </w:pPr>
-            <w:ins w:id="106" w:author="Xavier Hoenner" w:date="2015-09-17T13:16:00Z">
+            <w:ins w:id="107" w:author="Xavier Hoenner" w:date="2015-09-17T13:16:00Z">
               <w:r>
                 <w:rPr>
                   <w:b/>
                 </w:rPr>
-                <w:t>NSW</w:t>
+                <w:t>QLD</w:t>
               </w:r>
             </w:ins>
           </w:p>
@@ -1907,17 +1747,16 @@
             <w:pPr>
               <w:jc w:val="center"/>
               <w:rPr>
-                <w:ins w:id="107" w:author="Xavier Hoenner" w:date="2015-09-17T13:15:00Z"/>
-                <w:b/>
-                <w:sz w:val="24"/>
-              </w:rPr>
-            </w:pPr>
-            <w:ins w:id="108" w:author="Xavier Hoenner" w:date="2015-09-17T13:16:00Z">
+                <w:ins w:id="108" w:author="Xavier Hoenner" w:date="2015-09-17T13:15:00Z"/>
+                <w:b/>
+              </w:rPr>
+            </w:pPr>
+            <w:ins w:id="109" w:author="Xavier Hoenner" w:date="2015-09-17T13:16:00Z">
               <w:r>
                 <w:rPr>
                   <w:b/>
                 </w:rPr>
-                <w:t>QLD</w:t>
+                <w:t>SA</w:t>
               </w:r>
             </w:ins>
           </w:p>
@@ -1925,46 +1764,25 @@
         <w:tc>
           <w:tcPr>
             <w:tcW w:w="0" w:type="auto"/>
-            <w:vAlign w:val="center"/>
-          </w:tcPr>
-          <w:p>
-            <w:pPr>
-              <w:jc w:val="center"/>
-              <w:rPr>
-                <w:ins w:id="109" w:author="Xavier Hoenner" w:date="2015-09-17T13:15:00Z"/>
-                <w:b/>
-              </w:rPr>
-            </w:pPr>
-            <w:ins w:id="110" w:author="Xavier Hoenner" w:date="2015-09-17T13:16:00Z">
+          </w:tcPr>
+          <w:p>
+            <w:pPr>
+              <w:jc w:val="center"/>
+              <w:rPr>
+                <w:ins w:id="110" w:author="Xavier Hoenner" w:date="2015-09-17T13:16:00Z"/>
+                <w:b/>
+              </w:rPr>
+            </w:pPr>
+            <w:ins w:id="111" w:author="Xavier Hoenner" w:date="2015-09-21T09:57:00Z">
               <w:r>
                 <w:rPr>
                   <w:b/>
                 </w:rPr>
-                <w:t>SA</w:t>
+                <w:t>SEA IMOS</w:t>
               </w:r>
             </w:ins>
-          </w:p>
-        </w:tc>
-        <w:tc>
-          <w:tcPr>
-            <w:tcW w:w="0" w:type="auto"/>
-          </w:tcPr>
-          <w:p>
-            <w:pPr>
-              <w:jc w:val="center"/>
-              <w:rPr>
-                <w:ins w:id="111" w:author="Xavier Hoenner" w:date="2015-09-17T13:16:00Z"/>
-                <w:b/>
-              </w:rPr>
-            </w:pPr>
-            <w:ins w:id="112" w:author="Xavier Hoenner" w:date="2015-09-17T13:16:00Z">
-              <w:r>
-                <w:rPr>
-                  <w:b/>
-                </w:rPr>
-                <w:t>TAS</w:t>
-              </w:r>
-            </w:ins>
+            <w:bookmarkStart w:id="112" w:name="_GoBack"/>
+            <w:bookmarkEnd w:id="112"/>
           </w:p>
         </w:tc>
         <w:tc>
@@ -2005,9 +1823,11 @@
               <w:rPr>
                 <w:ins w:id="116" w:author="Xavier Hoenner" w:date="2015-09-17T13:15:00Z"/>
                 <w:b/>
+                <w:sz w:val="24"/>
               </w:rPr>
               <w:pPrChange w:id="117" w:author="Xavier Hoenner" w:date="2015-09-17T13:16:00Z">
                 <w:pPr>
+                  <w:spacing w:after="200" w:line="276" w:lineRule="auto"/>
                   <w:jc w:val="center"/>
                 </w:pPr>
               </w:pPrChange>
@@ -2050,23 +1870,7 @@
                   <w:b/>
                   <w:i/>
                 </w:rPr>
-                <w:t xml:space="preserve"> (‘</w:t>
-              </w:r>
-              <w:proofErr w:type="spellStart"/>
-              <w:r>
-                <w:rPr>
-                  <w:b/>
-                  <w:i/>
-                </w:rPr>
-                <w:t>no_platforms</w:t>
-              </w:r>
-              <w:proofErr w:type="spellEnd"/>
-              <w:r>
-                <w:rPr>
-                  <w:b/>
-                  <w:i/>
-                </w:rPr>
-                <w:t>’)</w:t>
+                <w:t xml:space="preserve"> (‘no_platforms’)</w:t>
               </w:r>
             </w:ins>
           </w:p>
@@ -2168,23 +1972,7 @@
                   <w:b/>
                   <w:i/>
                 </w:rPr>
-                <w:t>Total number of deployments (‘</w:t>
-              </w:r>
-              <w:proofErr w:type="spellStart"/>
-              <w:r>
-                <w:rPr>
-                  <w:b/>
-                  <w:i/>
-                </w:rPr>
-                <w:t>no_deployments</w:t>
-              </w:r>
-              <w:proofErr w:type="spellEnd"/>
-              <w:r>
-                <w:rPr>
-                  <w:b/>
-                  <w:i/>
-                </w:rPr>
-                <w:t>’)</w:t>
+                <w:t>Total number of deployments (‘no_deployments’)</w:t>
               </w:r>
             </w:ins>
           </w:p>
@@ -2287,23 +2075,7 @@
                   <w:b/>
                   <w:i/>
                 </w:rPr>
-                <w:t xml:space="preserve">Total number of </w:t>
-              </w:r>
-              <w:proofErr w:type="spellStart"/>
-              <w:r>
-                <w:rPr>
-                  <w:b/>
-                  <w:i/>
-                </w:rPr>
-                <w:t>slocum</w:t>
-              </w:r>
-              <w:proofErr w:type="spellEnd"/>
-              <w:r>
-                <w:rPr>
-                  <w:b/>
-                  <w:i/>
-                </w:rPr>
-                <w:t xml:space="preserve"> deployments (‘no_data2’)</w:t>
+                <w:t>Total number of slocum deployments (‘no_data2’)</w:t>
               </w:r>
             </w:ins>
           </w:p>
@@ -2406,23 +2178,7 @@
                   <w:b/>
                   <w:i/>
                 </w:rPr>
-                <w:t xml:space="preserve">Total number of </w:t>
-              </w:r>
-              <w:proofErr w:type="spellStart"/>
-              <w:r>
-                <w:rPr>
-                  <w:b/>
-                  <w:i/>
-                </w:rPr>
-                <w:t>seaglider</w:t>
-              </w:r>
-              <w:proofErr w:type="spellEnd"/>
-              <w:r>
-                <w:rPr>
-                  <w:b/>
-                  <w:i/>
-                </w:rPr>
-                <w:t xml:space="preserve"> deployments (‘no_data3’)</w:t>
+                <w:t>Total number of seaglider deployments (‘no_data3’)</w:t>
               </w:r>
             </w:ins>
           </w:p>
@@ -2525,23 +2281,7 @@
                   <w:b/>
                   <w:i/>
                 </w:rPr>
-                <w:t>Total number of measurements (‘</w:t>
-              </w:r>
-              <w:proofErr w:type="spellStart"/>
-              <w:r>
-                <w:rPr>
-                  <w:b/>
-                  <w:i/>
-                </w:rPr>
-                <w:t>no_data</w:t>
-              </w:r>
-              <w:proofErr w:type="spellEnd"/>
-              <w:r>
-                <w:rPr>
-                  <w:b/>
-                  <w:i/>
-                </w:rPr>
-                <w:t>’)</w:t>
+                <w:t>Total number of measurements (‘no_data’)</w:t>
               </w:r>
             </w:ins>
           </w:p>
@@ -2644,23 +2384,7 @@
                   <w:b/>
                   <w:i/>
                 </w:rPr>
-                <w:t>Temporal range (‘</w:t>
-              </w:r>
-              <w:proofErr w:type="spellStart"/>
-              <w:r>
-                <w:rPr>
-                  <w:b/>
-                  <w:i/>
-                </w:rPr>
-                <w:t>temporal_range</w:t>
-              </w:r>
-              <w:proofErr w:type="spellEnd"/>
-              <w:r>
-                <w:rPr>
-                  <w:b/>
-                  <w:i/>
-                </w:rPr>
-                <w:t>’)</w:t>
+                <w:t>Temporal range (‘temporal_range’)</w:t>
               </w:r>
             </w:ins>
           </w:p>
@@ -2970,16 +2694,8 @@
         <w:rPr>
           <w:b/>
         </w:rPr>
-        <w:t xml:space="preserve"># </w:t>
-      </w:r>
-      <w:proofErr w:type="gramStart"/>
-      <w:r>
-        <w:rPr>
-          <w:b/>
-        </w:rPr>
-        <w:t>platforms</w:t>
-      </w:r>
-      <w:proofErr w:type="gramEnd"/>
+        <w:t># platforms</w:t>
+      </w:r>
       <w:r>
         <w:t xml:space="preserve">: </w:t>
       </w:r>
@@ -2991,11 +2707,9 @@
           <w:t xml:space="preserve">distinct </w:t>
         </w:r>
       </w:ins>
-      <w:proofErr w:type="spellStart"/>
       <w:r>
         <w:t>seaglider</w:t>
       </w:r>
-      <w:proofErr w:type="spellEnd"/>
       <w:ins w:id="177" w:author="Xavier Hoenner" w:date="2015-09-17T13:08:00Z">
         <w:r>
           <w:t xml:space="preserve"> </w:t>
@@ -3007,15 +2721,7 @@
         </w:r>
       </w:del>
       <w:r>
-        <w:t xml:space="preserve">and </w:t>
-      </w:r>
-      <w:proofErr w:type="spellStart"/>
-      <w:r>
-        <w:t>slocum</w:t>
-      </w:r>
-      <w:proofErr w:type="spellEnd"/>
-      <w:r>
-        <w:t xml:space="preserve"> glider</w:t>
+        <w:t>and slocum glider</w:t>
       </w:r>
       <w:ins w:id="179" w:author="Xavier Hoenner" w:date="2015-09-17T13:08:00Z">
         <w:r>
@@ -3038,36 +2744,15 @@
           <w:rPr>
             <w:b/>
           </w:rPr>
-          <w:t xml:space="preserve"># </w:t>
-        </w:r>
-        <w:proofErr w:type="gramStart"/>
-        <w:r>
-          <w:rPr>
-            <w:b/>
-          </w:rPr>
-          <w:t>deployments</w:t>
-        </w:r>
-        <w:proofErr w:type="gramEnd"/>
+          <w:t># deployments</w:t>
+        </w:r>
         <w:r>
           <w:t xml:space="preserve">: Number of </w:t>
         </w:r>
       </w:ins>
-      <w:proofErr w:type="spellStart"/>
       <w:ins w:id="182" w:author="Xavier Hoenner" w:date="2015-09-17T13:09:00Z">
         <w:r>
-          <w:t>seaglider</w:t>
-        </w:r>
-        <w:proofErr w:type="spellEnd"/>
-        <w:r>
-          <w:t xml:space="preserve"> and </w:t>
-        </w:r>
-        <w:proofErr w:type="spellStart"/>
-        <w:r>
-          <w:t>slocum</w:t>
-        </w:r>
-        <w:proofErr w:type="spellEnd"/>
-        <w:r>
-          <w:t xml:space="preserve"> glider deployments.</w:t>
+          <w:t>seaglider and slocum glider deployments.</w:t>
         </w:r>
         <w:r>
           <w:br/>
@@ -3076,40 +2761,10 @@
           <w:rPr>
             <w:b/>
           </w:rPr>
-          <w:t xml:space="preserve"># </w:t>
-        </w:r>
-        <w:proofErr w:type="spellStart"/>
-        <w:proofErr w:type="gramStart"/>
-        <w:r>
-          <w:rPr>
-            <w:b/>
-          </w:rPr>
-          <w:t>slocum</w:t>
-        </w:r>
-        <w:proofErr w:type="spellEnd"/>
-        <w:proofErr w:type="gramEnd"/>
-        <w:r>
-          <w:rPr>
-            <w:b/>
-          </w:rPr>
-          <w:t xml:space="preserve"> </w:t>
-        </w:r>
-        <w:r>
-          <w:rPr>
-            <w:b/>
-          </w:rPr>
-          <w:t>deployments</w:t>
-        </w:r>
-        <w:r>
-          <w:t xml:space="preserve">: Number of </w:t>
-        </w:r>
-        <w:proofErr w:type="spellStart"/>
-        <w:r>
-          <w:t>slocum</w:t>
-        </w:r>
-        <w:proofErr w:type="spellEnd"/>
-        <w:r>
-          <w:t xml:space="preserve"> glider deployments.</w:t>
+          <w:t># slocum deployments</w:t>
+        </w:r>
+        <w:r>
+          <w:t>: Number of slocum glider deployments.</w:t>
         </w:r>
         <w:r>
           <w:br/>
@@ -3118,40 +2773,10 @@
           <w:rPr>
             <w:b/>
           </w:rPr>
-          <w:t xml:space="preserve"># </w:t>
-        </w:r>
-        <w:proofErr w:type="spellStart"/>
-        <w:proofErr w:type="gramStart"/>
-        <w:r>
-          <w:rPr>
-            <w:b/>
-          </w:rPr>
-          <w:t>seaglider</w:t>
-        </w:r>
-        <w:proofErr w:type="spellEnd"/>
-        <w:proofErr w:type="gramEnd"/>
-        <w:r>
-          <w:rPr>
-            <w:b/>
-          </w:rPr>
-          <w:t xml:space="preserve"> </w:t>
-        </w:r>
-        <w:r>
-          <w:rPr>
-            <w:b/>
-          </w:rPr>
-          <w:t>deployments</w:t>
-        </w:r>
-        <w:r>
-          <w:t xml:space="preserve">: Number of </w:t>
-        </w:r>
-        <w:proofErr w:type="spellStart"/>
-        <w:r>
-          <w:t>seaglider</w:t>
-        </w:r>
-        <w:proofErr w:type="spellEnd"/>
-        <w:r>
-          <w:t xml:space="preserve"> deployments.</w:t>
+          <w:t># seaglider deployments</w:t>
+        </w:r>
+        <w:r>
+          <w:t>: Number of seaglider deployments.</w:t>
         </w:r>
       </w:ins>
       <w:r>
@@ -3186,23 +2811,7 @@
         <w:t>Earliest g</w:t>
       </w:r>
       <w:r>
-        <w:t xml:space="preserve">lider deployment date (format: </w:t>
-      </w:r>
-      <w:proofErr w:type="spellStart"/>
-      <w:r>
-        <w:t>dd</w:t>
-      </w:r>
-      <w:proofErr w:type="spellEnd"/>
-      <w:r>
-        <w:t>/mm/</w:t>
-      </w:r>
-      <w:proofErr w:type="spellStart"/>
-      <w:r>
-        <w:t>yyyy</w:t>
-      </w:r>
-      <w:proofErr w:type="spellEnd"/>
-      <w:r>
-        <w:t>).</w:t>
+        <w:t>lider deployment date (format: dd/mm/yyyy).</w:t>
       </w:r>
       <w:del w:id="185" w:author="Xavier Hoenner" w:date="2015-08-18T15:45:00Z">
         <w:r>
@@ -3244,23 +2853,7 @@
         <w:t>Latest g</w:t>
       </w:r>
       <w:r>
-        <w:t xml:space="preserve">lider recovery date (format: </w:t>
-      </w:r>
-      <w:proofErr w:type="spellStart"/>
-      <w:r>
-        <w:t>dd</w:t>
-      </w:r>
-      <w:proofErr w:type="spellEnd"/>
-      <w:r>
-        <w:t>/mm/</w:t>
-      </w:r>
-      <w:proofErr w:type="spellStart"/>
-      <w:r>
-        <w:t>yyyy</w:t>
-      </w:r>
-      <w:proofErr w:type="spellEnd"/>
-      <w:r>
-        <w:t>).</w:t>
+        <w:t>lider recovery date (format: dd/mm/yyyy).</w:t>
       </w:r>
       <w:r>
         <w:br/>
@@ -3280,14 +2873,12 @@
           </w:rPr>
           <w:t xml:space="preserve"># </w:t>
         </w:r>
-        <w:proofErr w:type="gramStart"/>
         <w:r>
           <w:rPr>
             <w:b/>
           </w:rPr>
           <w:t>days</w:t>
         </w:r>
-        <w:proofErr w:type="gramEnd"/>
         <w:r>
           <w:rPr>
             <w:b/>
@@ -3579,24 +3170,14 @@
                 </w:pPr>
               </w:pPrChange>
             </w:pPr>
-            <w:proofErr w:type="spellStart"/>
-            <w:proofErr w:type="gramStart"/>
             <w:ins w:id="199" w:author="Xavier Hoenner" w:date="2015-09-17T13:04:00Z">
               <w:r>
                 <w:rPr>
                   <w:b/>
                 </w:rPr>
-                <w:t>deployment</w:t>
-              </w:r>
-              <w:proofErr w:type="gramEnd"/>
-              <w:r>
-                <w:rPr>
-                  <w:b/>
-                </w:rPr>
-                <w:t>_location</w:t>
+                <w:t>deployment_location</w:t>
               </w:r>
             </w:ins>
-            <w:proofErr w:type="spellEnd"/>
             <w:del w:id="200" w:author="Xavier Hoenner" w:date="2015-09-17T13:04:00Z">
               <w:r>
                 <w:rPr>
@@ -3625,23 +3206,13 @@
                 <w:b/>
               </w:rPr>
             </w:pPr>
-            <w:proofErr w:type="spellStart"/>
-            <w:proofErr w:type="gramStart"/>
             <w:ins w:id="203" w:author="Xavier Hoenner" w:date="2015-09-17T13:07:00Z">
               <w:r>
                 <w:rPr>
                   <w:b/>
                 </w:rPr>
-                <w:t>no</w:t>
-              </w:r>
-              <w:proofErr w:type="gramEnd"/>
-              <w:r>
-                <w:rPr>
-                  <w:b/>
-                </w:rPr>
-                <w:t>_platforms</w:t>
-              </w:r>
-              <w:proofErr w:type="spellEnd"/>
+                <w:t>no_platforms</w:t>
+              </w:r>
             </w:ins>
           </w:p>
         </w:tc>
@@ -3663,23 +3234,13 @@
                 <w:b/>
               </w:rPr>
             </w:pPr>
-            <w:proofErr w:type="spellStart"/>
-            <w:proofErr w:type="gramStart"/>
             <w:ins w:id="206" w:author="Xavier Hoenner" w:date="2015-09-17T13:07:00Z">
               <w:r>
                 <w:rPr>
                   <w:b/>
                 </w:rPr>
-                <w:t>no</w:t>
-              </w:r>
-              <w:proofErr w:type="gramEnd"/>
-              <w:r>
-                <w:rPr>
-                  <w:b/>
-                </w:rPr>
-                <w:t>_deployments</w:t>
-              </w:r>
-              <w:proofErr w:type="spellEnd"/>
+                <w:t>no_deployments</w:t>
+              </w:r>
             </w:ins>
           </w:p>
         </w:tc>
@@ -3717,20 +3278,11 @@
                 </w:pPr>
               </w:pPrChange>
             </w:pPr>
-            <w:proofErr w:type="spellStart"/>
-            <w:proofErr w:type="gramStart"/>
             <w:r>
               <w:rPr>
                 <w:b/>
               </w:rPr>
-              <w:t>no</w:t>
-            </w:r>
-            <w:proofErr w:type="gramEnd"/>
-            <w:r>
-              <w:rPr>
-                <w:b/>
-              </w:rPr>
-              <w:t>_</w:t>
+              <w:t>no_</w:t>
             </w:r>
             <w:del w:id="209" w:author="Xavier Hoenner" w:date="2015-09-17T13:07:00Z">
               <w:r>
@@ -3748,7 +3300,6 @@
                 <w:t>slocum_deployments</w:t>
               </w:r>
             </w:ins>
-            <w:proofErr w:type="spellEnd"/>
           </w:p>
         </w:tc>
         <w:tc>
@@ -3785,36 +3336,14 @@
                 </w:pPr>
               </w:pPrChange>
             </w:pPr>
-            <w:proofErr w:type="spellStart"/>
-            <w:proofErr w:type="gramStart"/>
             <w:ins w:id="213" w:author="Xavier Hoenner" w:date="2015-09-17T13:08:00Z">
               <w:r>
                 <w:rPr>
                   <w:b/>
                 </w:rPr>
-                <w:t>no</w:t>
-              </w:r>
-              <w:proofErr w:type="gramEnd"/>
-              <w:r>
-                <w:rPr>
-                  <w:b/>
-                </w:rPr>
-                <w:t>_s</w:t>
-              </w:r>
-              <w:r>
-                <w:rPr>
-                  <w:b/>
-                </w:rPr>
-                <w:t>eaglider</w:t>
-              </w:r>
-              <w:r>
-                <w:rPr>
-                  <w:b/>
-                </w:rPr>
-                <w:t>_deployments</w:t>
+                <w:t>no_seaglider_deployments</w:t>
               </w:r>
             </w:ins>
-            <w:proofErr w:type="spellEnd"/>
             <w:del w:id="214" w:author="Xavier Hoenner" w:date="2015-09-17T13:07:00Z">
               <w:r>
                 <w:rPr>
@@ -3841,30 +3370,22 @@
               <w:rPr>
                 <w:ins w:id="216" w:author="Xavier Hoenner" w:date="2015-08-18T15:43:00Z"/>
                 <w:b/>
+                <w:sz w:val="24"/>
               </w:rPr>
               <w:pPrChange w:id="217" w:author="Xavier Hoenner" w:date="2015-09-17T13:08:00Z">
                 <w:pPr>
+                  <w:spacing w:after="200" w:line="276" w:lineRule="auto"/>
                   <w:jc w:val="center"/>
                 </w:pPr>
               </w:pPrChange>
             </w:pPr>
-            <w:proofErr w:type="spellStart"/>
-            <w:proofErr w:type="gramStart"/>
             <w:ins w:id="218" w:author="Xavier Hoenner" w:date="2015-08-18T15:43:00Z">
               <w:r>
                 <w:rPr>
                   <w:b/>
                 </w:rPr>
-                <w:t>no</w:t>
-              </w:r>
-              <w:proofErr w:type="gramEnd"/>
-              <w:r>
-                <w:rPr>
-                  <w:b/>
-                </w:rPr>
-                <w:t>_measurements</w:t>
-              </w:r>
-              <w:proofErr w:type="spellEnd"/>
+                <w:t>no_measurements</w:t>
+              </w:r>
             </w:ins>
           </w:p>
         </w:tc>
@@ -3902,22 +3423,12 @@
                 </w:pPr>
               </w:pPrChange>
             </w:pPr>
-            <w:proofErr w:type="spellStart"/>
-            <w:proofErr w:type="gramStart"/>
             <w:r>
               <w:rPr>
                 <w:b/>
               </w:rPr>
-              <w:t>earliest</w:t>
+              <w:t>earliest_date</w:t>
             </w:r>
-            <w:proofErr w:type="gramEnd"/>
-            <w:r>
-              <w:rPr>
-                <w:b/>
-              </w:rPr>
-              <w:t>_date</w:t>
-            </w:r>
-            <w:proofErr w:type="spellEnd"/>
           </w:p>
         </w:tc>
         <w:tc>
@@ -3954,22 +3465,12 @@
                 </w:pPr>
               </w:pPrChange>
             </w:pPr>
-            <w:proofErr w:type="spellStart"/>
-            <w:proofErr w:type="gramStart"/>
             <w:r>
               <w:rPr>
                 <w:b/>
               </w:rPr>
-              <w:t>latest</w:t>
+              <w:t>latest_date</w:t>
             </w:r>
-            <w:proofErr w:type="gramEnd"/>
-            <w:r>
-              <w:rPr>
-                <w:b/>
-              </w:rPr>
-              <w:t>_date</w:t>
-            </w:r>
-            <w:proofErr w:type="spellEnd"/>
           </w:p>
         </w:tc>
         <w:tc>
@@ -4015,24 +3516,14 @@
                 <w:delText>mean_coverage_duration</w:delText>
               </w:r>
             </w:del>
-            <w:proofErr w:type="spellStart"/>
-            <w:proofErr w:type="gramStart"/>
             <w:ins w:id="226" w:author="Xavier Hoenner" w:date="2015-08-18T15:44:00Z">
               <w:r>
                 <w:rPr>
                   <w:b/>
                 </w:rPr>
-                <w:t>no</w:t>
-              </w:r>
-              <w:proofErr w:type="gramEnd"/>
-              <w:r>
-                <w:rPr>
-                  <w:b/>
-                </w:rPr>
-                <w:t>_data_days</w:t>
+                <w:t>no_data_days</w:t>
               </w:r>
             </w:ins>
-            <w:proofErr w:type="spellEnd"/>
           </w:p>
         </w:tc>
       </w:tr>
@@ -4224,18 +3715,11 @@
             </w:pPr>
             <w:ins w:id="244" w:author="Xavier Hoenner" w:date="2015-09-17T13:08:00Z">
               <w:r>
-                <w:t xml:space="preserve"># </w:t>
-              </w:r>
-              <w:proofErr w:type="spellStart"/>
-              <w:r>
-                <w:t>S</w:t>
-              </w:r>
-              <w:r>
-                <w:t>eaglider</w:t>
-              </w:r>
-              <w:proofErr w:type="spellEnd"/>
-              <w:r>
-                <w:t xml:space="preserve"> deployments</w:t>
+                <w:t># Seaglider deploy</w:t>
+              </w:r>
+              <w:r>
+                <w:lastRenderedPageBreak/>
+                <w:t>ments</w:t>
               </w:r>
             </w:ins>
             <w:del w:id="245" w:author="Xavier Hoenner" w:date="2015-09-17T13:07:00Z">
@@ -4263,19 +3747,16 @@
               </w:rPr>
               <w:pPrChange w:id="248" w:author="Xavier Hoenner" w:date="2015-09-17T13:08:00Z">
                 <w:pPr>
+                  <w:spacing w:after="200" w:line="276" w:lineRule="auto"/>
                   <w:jc w:val="center"/>
                 </w:pPr>
               </w:pPrChange>
             </w:pPr>
             <w:ins w:id="249" w:author="Xavier Hoenner" w:date="2015-08-18T15:43:00Z">
               <w:r>
-                <w:t xml:space="preserve"># </w:t>
-              </w:r>
-              <w:proofErr w:type="gramStart"/>
-              <w:r>
-                <w:t>measurements</w:t>
-              </w:r>
-              <w:proofErr w:type="gramEnd"/>
+                <w:lastRenderedPageBreak/>
+                <w:t># measurements</w:t>
+              </w:r>
             </w:ins>
           </w:p>
         </w:tc>
@@ -4399,15 +3880,7 @@
             </w:del>
             <w:ins w:id="257" w:author="Xavier Hoenner" w:date="2015-08-18T15:44:00Z">
               <w:r>
-                <w:t xml:space="preserve"># </w:t>
-              </w:r>
-              <w:proofErr w:type="gramStart"/>
-              <w:r>
-                <w:t>days</w:t>
-              </w:r>
-              <w:proofErr w:type="gramEnd"/>
-              <w:r>
-                <w:t xml:space="preserve"> of data (range)</w:t>
+                <w:t># days of data (range)</w:t>
               </w:r>
             </w:ins>
           </w:p>
@@ -4433,15 +3906,8 @@
             </w:pPr>
             <w:ins w:id="260" w:author="Xavier Hoenner" w:date="2015-08-18T15:47:00Z">
               <w:r>
-                <w:t>Headers = ‘</w:t>
-              </w:r>
-              <w:proofErr w:type="spellStart"/>
-              <w:r>
-                <w:t>data_type</w:t>
-              </w:r>
-              <w:proofErr w:type="spellEnd"/>
-              <w:r>
-                <w:t>’</w:t>
+                <w:lastRenderedPageBreak/>
+                <w:t>Headers = ‘data_type’</w:t>
               </w:r>
             </w:ins>
           </w:p>
@@ -4462,24 +3928,18 @@
             <w:pPr>
               <w:rPr>
                 <w:ins w:id="262" w:author="Xavier Hoenner" w:date="2015-09-17T13:04:00Z"/>
+                <w:sz w:val="24"/>
               </w:rPr>
               <w:pPrChange w:id="263" w:author="Xavier Hoenner" w:date="2015-09-17T13:05:00Z">
                 <w:pPr>
+                  <w:spacing w:after="200" w:line="276" w:lineRule="auto"/>
                   <w:jc w:val="center"/>
                 </w:pPr>
               </w:pPrChange>
             </w:pPr>
             <w:ins w:id="264" w:author="Xavier Hoenner" w:date="2015-09-17T13:05:00Z">
               <w:r>
-                <w:t>Sub-headers = ‘</w:t>
-              </w:r>
-              <w:proofErr w:type="spellStart"/>
-              <w:r>
-                <w:t>deployment_state</w:t>
-              </w:r>
-              <w:proofErr w:type="spellEnd"/>
-              <w:r>
-                <w:t>’</w:t>
+                <w:t>Sub-headers = ‘deployment_state’</w:t>
               </w:r>
             </w:ins>
           </w:p>
@@ -4710,14 +4170,7 @@
         <w:rPr>
           <w:u w:val="none"/>
         </w:rPr>
-        <w:t xml:space="preserve"> ‘</w:t>
-      </w:r>
-      <w:proofErr w:type="spellStart"/>
-      <w:r>
-        <w:rPr>
-          <w:u w:val="none"/>
-        </w:rPr>
-        <w:t>A_</w:t>
+        <w:t xml:space="preserve"> ‘A_</w:t>
       </w:r>
       <w:r>
         <w:rPr>
@@ -4729,14 +4182,7 @@
         <w:rPr>
           <w:u w:val="none"/>
         </w:rPr>
-        <w:t>_allData_dataOnPortal</w:t>
-      </w:r>
-      <w:proofErr w:type="spellEnd"/>
-      <w:r>
-        <w:rPr>
-          <w:u w:val="none"/>
-        </w:rPr>
-        <w:t>’</w:t>
+        <w:t>_allData_dataOnPortal’</w:t>
       </w:r>
     </w:p>
     <w:p/>
@@ -4854,7 +4300,6 @@
                 <w:delText>dev</w:delText>
               </w:r>
             </w:del>
-            <w:proofErr w:type="gramStart"/>
             <w:ins w:id="288" w:author="Xavier Hoenner" w:date="2014-04-30T14:58:00Z">
               <w:r>
                 <w:rPr>
@@ -4871,7 +4316,6 @@
               </w:rPr>
               <w:t>.emii.org.au</w:t>
             </w:r>
-            <w:proofErr w:type="gramEnd"/>
           </w:p>
         </w:tc>
       </w:tr>
@@ -4918,7 +4362,6 @@
                 <w:delText>report_db</w:delText>
               </w:r>
             </w:del>
-            <w:proofErr w:type="gramStart"/>
             <w:ins w:id="290" w:author="Xavier Hoenner" w:date="2014-04-30T14:58:00Z">
               <w:r>
                 <w:rPr>
@@ -4928,7 +4371,6 @@
                 <w:t>harvest</w:t>
               </w:r>
             </w:ins>
-            <w:proofErr w:type="gramEnd"/>
           </w:p>
         </w:tc>
       </w:tr>
@@ -4966,7 +4408,6 @@
                 <w:szCs w:val="24"/>
               </w:rPr>
             </w:pPr>
-            <w:proofErr w:type="gramStart"/>
             <w:r>
               <w:rPr>
                 <w:sz w:val="24"/>
@@ -4983,7 +4424,6 @@
                 <w:t>ing</w:t>
               </w:r>
             </w:ins>
-            <w:proofErr w:type="gramEnd"/>
           </w:p>
         </w:tc>
       </w:tr>
@@ -5033,8 +4473,6 @@
                 <w:szCs w:val="24"/>
               </w:rPr>
             </w:pPr>
-            <w:proofErr w:type="spellStart"/>
-            <w:proofErr w:type="gramStart"/>
             <w:r>
               <w:rPr>
                 <w:sz w:val="24"/>
@@ -5042,7 +4480,6 @@
               </w:rPr>
               <w:t>anfog</w:t>
             </w:r>
-            <w:proofErr w:type="gramEnd"/>
             <w:r>
               <w:rPr>
                 <w:sz w:val="24"/>
@@ -5050,7 +4487,6 @@
               </w:rPr>
               <w:t>_all_deployments_view</w:t>
             </w:r>
-            <w:proofErr w:type="spellEnd"/>
           </w:p>
         </w:tc>
       </w:tr>
@@ -5158,14 +4594,9 @@
       </w:r>
       <w:ins w:id="295" w:author="Xavier Hoenner" w:date="2014-04-30T14:58:00Z">
         <w:r>
-          <w:t>Group by ‘</w:t>
-        </w:r>
-        <w:proofErr w:type="spellStart"/>
-        <w:r>
-          <w:t>data_type</w:t>
+          <w:t>Group by ‘data_type</w:t>
         </w:r>
       </w:ins>
-      <w:proofErr w:type="spellEnd"/>
       <w:ins w:id="296" w:author="Xavier Hoenner" w:date="2014-04-30T14:59:00Z">
         <w:r>
           <w:t xml:space="preserve">’, </w:t>
@@ -5184,7 +4615,6 @@
       <w:r>
         <w:t>by ‘</w:t>
       </w:r>
-      <w:proofErr w:type="spellStart"/>
       <w:del w:id="299" w:author="Xavier Hoenner" w:date="2015-09-17T11:01:00Z">
         <w:r>
           <w:delText>glider</w:delText>
@@ -5198,7 +4628,6 @@
           <w:t>deployment_state</w:t>
         </w:r>
       </w:ins>
-      <w:proofErr w:type="spellEnd"/>
       <w:r>
         <w:t>’</w:t>
       </w:r>
@@ -5225,7 +4654,6 @@
         <w:rPr>
           <w:u w:val="single"/>
         </w:rPr>
-        <w:lastRenderedPageBreak/>
         <w:t>Footnote:</w:t>
       </w:r>
       <w:r>
@@ -5331,22 +4759,12 @@
       </w:del>
       <w:ins w:id="311" w:author="Xavier Hoenner" w:date="2015-09-17T11:04:00Z">
         <w:r>
-          <w:t xml:space="preserve">SL indicates a </w:t>
-        </w:r>
-        <w:proofErr w:type="spellStart"/>
-        <w:proofErr w:type="gramStart"/>
-        <w:r>
-          <w:t>sloc</w:t>
+          <w:t>SL indicates a sloc</w:t>
         </w:r>
       </w:ins>
       <w:ins w:id="312" w:author="Xavier Hoenner" w:date="2015-09-17T11:05:00Z">
         <w:r>
-          <w:t>um</w:t>
-        </w:r>
-        <w:proofErr w:type="spellEnd"/>
-        <w:proofErr w:type="gramEnd"/>
-        <w:r>
-          <w:t xml:space="preserve"> glider </w:t>
+          <w:t xml:space="preserve">um glider </w:t>
         </w:r>
       </w:ins>
       <w:ins w:id="313" w:author="Xavier Hoenner" w:date="2015-09-17T11:04:00Z">
@@ -5356,15 +4774,7 @@
       </w:ins>
       <w:ins w:id="314" w:author="Xavier Hoenner" w:date="2015-09-17T11:05:00Z">
         <w:r>
-          <w:t xml:space="preserve">yment, SG a </w:t>
-        </w:r>
-        <w:proofErr w:type="spellStart"/>
-        <w:r>
-          <w:t>seaglider</w:t>
-        </w:r>
-        <w:proofErr w:type="spellEnd"/>
-        <w:r>
-          <w:t xml:space="preserve"> deployment</w:t>
+          <w:t>yment, SG a seaglider deployment</w:t>
         </w:r>
       </w:ins>
       <w:ins w:id="315" w:author="Xavier Hoenner" w:date="2015-09-17T11:04:00Z">
@@ -5413,23 +4823,7 @@
         <w:t xml:space="preserve">: </w:t>
       </w:r>
       <w:r>
-        <w:t xml:space="preserve">Glider deployment date (format: </w:t>
-      </w:r>
-      <w:proofErr w:type="spellStart"/>
-      <w:r>
-        <w:t>dd</w:t>
-      </w:r>
-      <w:proofErr w:type="spellEnd"/>
-      <w:r>
-        <w:t>/mm/</w:t>
-      </w:r>
-      <w:proofErr w:type="spellStart"/>
-      <w:r>
-        <w:t>yyyy</w:t>
-      </w:r>
-      <w:proofErr w:type="spellEnd"/>
-      <w:r>
-        <w:t>).</w:t>
+        <w:t>Glider deployment date (format: dd/mm/yyyy).</w:t>
       </w:r>
       <w:r>
         <w:br/>
@@ -5444,23 +4838,7 @@
         <w:t xml:space="preserve">: </w:t>
       </w:r>
       <w:r>
-        <w:t xml:space="preserve">Glider recovery date (format: </w:t>
-      </w:r>
-      <w:proofErr w:type="spellStart"/>
-      <w:r>
-        <w:t>dd</w:t>
-      </w:r>
-      <w:proofErr w:type="spellEnd"/>
-      <w:r>
-        <w:t>/mm/</w:t>
-      </w:r>
-      <w:proofErr w:type="spellStart"/>
-      <w:r>
-        <w:t>yyyy</w:t>
-      </w:r>
-      <w:proofErr w:type="spellEnd"/>
-      <w:r>
-        <w:t>).</w:t>
+        <w:t>Glider recovery date (format: dd/mm/yyyy).</w:t>
       </w:r>
       <w:r>
         <w:br/>
@@ -5472,14 +4850,12 @@
           </w:rPr>
           <w:t xml:space="preserve"># </w:t>
         </w:r>
-        <w:proofErr w:type="gramStart"/>
         <w:r>
           <w:rPr>
             <w:b/>
           </w:rPr>
           <w:t>days</w:t>
         </w:r>
-        <w:proofErr w:type="gramEnd"/>
         <w:r>
           <w:rPr>
             <w:b/>
@@ -5746,31 +5122,23 @@
               <w:rPr>
                 <w:ins w:id="325" w:author="Xavier Hoenner" w:date="2014-04-30T15:01:00Z"/>
                 <w:b/>
+                <w:sz w:val="24"/>
               </w:rPr>
               <w:pPrChange w:id="326" w:author="Xavier Hoenner" w:date="2015-09-17T11:02:00Z">
                 <w:pPr>
+                  <w:spacing w:after="200" w:line="276" w:lineRule="auto"/>
                   <w:jc w:val="center"/>
                 </w:pPr>
               </w:pPrChange>
             </w:pPr>
-            <w:proofErr w:type="spellStart"/>
-            <w:proofErr w:type="gramStart"/>
             <w:ins w:id="327" w:author="Xavier Hoenner" w:date="2015-09-17T11:03:00Z">
               <w:r>
                 <w:rPr>
                   <w:b/>
                 </w:rPr>
-                <w:t>deployment</w:t>
-              </w:r>
-              <w:proofErr w:type="gramEnd"/>
-              <w:r>
-                <w:rPr>
-                  <w:b/>
-                </w:rPr>
-                <w:t>_location</w:t>
+                <w:t>deployment_location</w:t>
               </w:r>
             </w:ins>
-            <w:proofErr w:type="spellEnd"/>
           </w:p>
         </w:tc>
         <w:tc>
@@ -5791,7 +5159,6 @@
                 <w:b/>
               </w:rPr>
             </w:pPr>
-            <w:proofErr w:type="gramStart"/>
             <w:ins w:id="329" w:author="Xavier Hoenner" w:date="2015-09-17T11:03:00Z">
               <w:r>
                 <w:rPr>
@@ -5800,7 +5167,6 @@
                 <w:t>platform</w:t>
               </w:r>
             </w:ins>
-            <w:proofErr w:type="gramEnd"/>
             <w:del w:id="330" w:author="Xavier Hoenner" w:date="2015-09-17T11:03:00Z">
               <w:r>
                 <w:rPr>
@@ -5836,24 +5202,14 @@
                 </w:pPr>
               </w:pPrChange>
             </w:pPr>
-            <w:proofErr w:type="spellStart"/>
-            <w:proofErr w:type="gramStart"/>
             <w:ins w:id="334" w:author="Xavier Hoenner" w:date="2015-09-17T11:03:00Z">
               <w:r>
                 <w:rPr>
                   <w:b/>
                 </w:rPr>
-                <w:t>start</w:t>
-              </w:r>
-              <w:proofErr w:type="gramEnd"/>
-              <w:r>
-                <w:rPr>
-                  <w:b/>
-                </w:rPr>
-                <w:t>_date</w:t>
+                <w:t>start_date</w:t>
               </w:r>
             </w:ins>
-            <w:proofErr w:type="spellEnd"/>
           </w:p>
         </w:tc>
         <w:tc>
@@ -5874,24 +5230,14 @@
                 <w:b/>
               </w:rPr>
             </w:pPr>
-            <w:proofErr w:type="spellStart"/>
-            <w:proofErr w:type="gramStart"/>
             <w:ins w:id="336" w:author="Xavier Hoenner" w:date="2015-09-17T11:03:00Z">
               <w:r>
                 <w:rPr>
                   <w:b/>
                 </w:rPr>
-                <w:t>end</w:t>
-              </w:r>
-              <w:proofErr w:type="gramEnd"/>
-              <w:r>
-                <w:rPr>
-                  <w:b/>
-                </w:rPr>
-                <w:t>_date</w:t>
+                <w:t>end_date</w:t>
               </w:r>
             </w:ins>
-            <w:proofErr w:type="spellEnd"/>
             <w:del w:id="337" w:author="Xavier Hoenner" w:date="2015-09-17T11:03:00Z">
               <w:r>
                 <w:rPr>
@@ -5921,28 +5267,19 @@
               </w:rPr>
               <w:pPrChange w:id="339" w:author="Xavier Hoenner" w:date="2015-09-17T11:04:00Z">
                 <w:pPr>
+                  <w:spacing w:after="200" w:line="276" w:lineRule="auto"/>
                   <w:jc w:val="center"/>
                 </w:pPr>
               </w:pPrChange>
             </w:pPr>
-            <w:proofErr w:type="spellStart"/>
-            <w:proofErr w:type="gramStart"/>
             <w:ins w:id="340" w:author="Xavier Hoenner" w:date="2015-09-17T11:04:00Z">
               <w:r>
                 <w:rPr>
                   <w:b/>
                 </w:rPr>
-                <w:t>no</w:t>
-              </w:r>
-              <w:proofErr w:type="gramEnd"/>
-              <w:r>
-                <w:rPr>
-                  <w:b/>
-                </w:rPr>
-                <w:t>_measurements</w:t>
+                <w:t>no_measurements</w:t>
               </w:r>
             </w:ins>
-            <w:proofErr w:type="spellEnd"/>
             <w:del w:id="341" w:author="Xavier Hoenner" w:date="2015-09-17T11:04:00Z">
               <w:r>
                 <w:rPr>
@@ -5972,28 +5309,19 @@
               </w:rPr>
               <w:pPrChange w:id="343" w:author="Xavier Hoenner" w:date="2015-09-17T11:04:00Z">
                 <w:pPr>
+                  <w:spacing w:after="200" w:line="276" w:lineRule="auto"/>
                   <w:jc w:val="center"/>
                 </w:pPr>
               </w:pPrChange>
             </w:pPr>
-            <w:proofErr w:type="spellStart"/>
-            <w:proofErr w:type="gramStart"/>
             <w:ins w:id="344" w:author="Xavier Hoenner" w:date="2015-09-17T11:04:00Z">
               <w:r>
                 <w:rPr>
                   <w:b/>
                 </w:rPr>
-                <w:t>lat</w:t>
-              </w:r>
-              <w:proofErr w:type="gramEnd"/>
-              <w:r>
-                <w:rPr>
-                  <w:b/>
-                </w:rPr>
-                <w:t>_range</w:t>
+                <w:t>lat_range</w:t>
               </w:r>
             </w:ins>
-            <w:proofErr w:type="spellEnd"/>
             <w:del w:id="345" w:author="Xavier Hoenner" w:date="2015-09-17T11:04:00Z">
               <w:r>
                 <w:rPr>
@@ -6023,28 +5351,19 @@
               </w:rPr>
               <w:pPrChange w:id="347" w:author="Xavier Hoenner" w:date="2015-09-17T11:04:00Z">
                 <w:pPr>
+                  <w:spacing w:after="200" w:line="276" w:lineRule="auto"/>
                   <w:jc w:val="center"/>
                 </w:pPr>
               </w:pPrChange>
             </w:pPr>
-            <w:proofErr w:type="spellStart"/>
-            <w:proofErr w:type="gramStart"/>
             <w:ins w:id="348" w:author="Xavier Hoenner" w:date="2015-09-17T11:04:00Z">
               <w:r>
                 <w:rPr>
                   <w:b/>
                 </w:rPr>
-                <w:t>lon</w:t>
-              </w:r>
-              <w:proofErr w:type="gramEnd"/>
-              <w:r>
-                <w:rPr>
-                  <w:b/>
-                </w:rPr>
-                <w:t>_range</w:t>
+                <w:t>lon_range</w:t>
               </w:r>
             </w:ins>
-            <w:proofErr w:type="spellEnd"/>
             <w:del w:id="349" w:author="Xavier Hoenner" w:date="2015-09-17T11:04:00Z">
               <w:r>
                 <w:rPr>
@@ -6074,28 +5393,19 @@
               </w:rPr>
               <w:pPrChange w:id="351" w:author="Xavier Hoenner" w:date="2015-09-17T11:04:00Z">
                 <w:pPr>
+                  <w:spacing w:after="200" w:line="276" w:lineRule="auto"/>
                   <w:jc w:val="center"/>
                 </w:pPr>
               </w:pPrChange>
             </w:pPr>
-            <w:proofErr w:type="spellStart"/>
-            <w:proofErr w:type="gramStart"/>
             <w:ins w:id="352" w:author="Xavier Hoenner" w:date="2015-09-17T11:04:00Z">
               <w:r>
                 <w:rPr>
                   <w:b/>
                 </w:rPr>
-                <w:t>max</w:t>
-              </w:r>
-              <w:proofErr w:type="gramEnd"/>
-              <w:r>
-                <w:rPr>
-                  <w:b/>
-                </w:rPr>
-                <w:t>_depth</w:t>
+                <w:t>max_depth</w:t>
               </w:r>
             </w:ins>
-            <w:proofErr w:type="spellEnd"/>
             <w:del w:id="353" w:author="Xavier Hoenner" w:date="2015-09-17T11:04:00Z">
               <w:r>
                 <w:rPr>
@@ -6124,22 +5434,12 @@
                 <w:b/>
               </w:rPr>
             </w:pPr>
-            <w:proofErr w:type="spellStart"/>
-            <w:proofErr w:type="gramStart"/>
             <w:r>
               <w:rPr>
                 <w:b/>
               </w:rPr>
-              <w:t>coverage</w:t>
+              <w:t>coverage_duration</w:t>
             </w:r>
-            <w:proofErr w:type="gramEnd"/>
-            <w:r>
-              <w:rPr>
-                <w:b/>
-              </w:rPr>
-              <w:t>_duration</w:t>
-            </w:r>
-            <w:proofErr w:type="spellEnd"/>
           </w:p>
         </w:tc>
       </w:tr>
@@ -6170,6 +5470,7 @@
               </w:rPr>
               <w:pPrChange w:id="358" w:author="Xavier Hoenner" w:date="2015-09-17T11:02:00Z">
                 <w:pPr>
+                  <w:spacing w:after="200" w:line="276" w:lineRule="auto"/>
                   <w:jc w:val="center"/>
                 </w:pPr>
               </w:pPrChange>
@@ -6279,22 +5580,21 @@
           <w:p>
             <w:pPr>
               <w:jc w:val="center"/>
+              <w:rPr>
+                <w:sz w:val="24"/>
+              </w:rPr>
               <w:pPrChange w:id="371" w:author="Xavier Hoenner" w:date="2015-09-17T11:04:00Z">
                 <w:pPr>
+                  <w:spacing w:after="200" w:line="276" w:lineRule="auto"/>
                   <w:jc w:val="center"/>
                 </w:pPr>
               </w:pPrChange>
             </w:pPr>
             <w:ins w:id="372" w:author="Xavier Hoenner" w:date="2015-09-17T11:04:00Z">
               <w:r>
-                <w:t xml:space="preserve"># </w:t>
-              </w:r>
-              <w:proofErr w:type="gramStart"/>
-              <w:r>
-                <w:t>measurements</w:t>
+                <w:t># measurements</w:t>
               </w:r>
             </w:ins>
-            <w:proofErr w:type="gramEnd"/>
             <w:del w:id="373" w:author="Xavier Hoenner" w:date="2015-09-17T11:04:00Z">
               <w:r>
                 <w:delText>Longitudinal range</w:delText>
@@ -6318,6 +5618,7 @@
               <w:jc w:val="center"/>
               <w:pPrChange w:id="375" w:author="Xavier Hoenner" w:date="2015-09-17T11:04:00Z">
                 <w:pPr>
+                  <w:spacing w:after="200" w:line="276" w:lineRule="auto"/>
                   <w:jc w:val="center"/>
                 </w:pPr>
               </w:pPrChange>
@@ -6350,6 +5651,7 @@
               <w:jc w:val="center"/>
               <w:pPrChange w:id="379" w:author="Xavier Hoenner" w:date="2015-09-17T11:04:00Z">
                 <w:pPr>
+                  <w:spacing w:after="200" w:line="276" w:lineRule="auto"/>
                   <w:jc w:val="center"/>
                 </w:pPr>
               </w:pPrChange>
@@ -6382,6 +5684,7 @@
               <w:jc w:val="center"/>
               <w:pPrChange w:id="383" w:author="Xavier Hoenner" w:date="2015-09-17T11:04:00Z">
                 <w:pPr>
+                  <w:spacing w:after="200" w:line="276" w:lineRule="auto"/>
                   <w:jc w:val="center"/>
                 </w:pPr>
               </w:pPrChange>
@@ -6420,15 +5723,7 @@
             </w:del>
             <w:ins w:id="388" w:author="Xavier Hoenner" w:date="2015-08-18T15:46:00Z">
               <w:r>
-                <w:t xml:space="preserve"># </w:t>
-              </w:r>
-              <w:proofErr w:type="gramStart"/>
-              <w:r>
-                <w:t>days</w:t>
-              </w:r>
-              <w:proofErr w:type="gramEnd"/>
-              <w:r>
-                <w:t xml:space="preserve"> of data</w:t>
+                <w:t># days of data</w:t>
               </w:r>
             </w:ins>
           </w:p>
@@ -6450,15 +5745,7 @@
             </w:pPr>
             <w:ins w:id="389" w:author="Xavier Hoenner" w:date="2014-04-30T15:03:00Z">
               <w:r>
-                <w:t>Headers = ‘</w:t>
-              </w:r>
-              <w:proofErr w:type="spellStart"/>
-              <w:r>
-                <w:t>data_type</w:t>
-              </w:r>
-              <w:proofErr w:type="spellEnd"/>
-              <w:r>
-                <w:t>’</w:t>
+                <w:t>Headers = ‘data_type’</w:t>
               </w:r>
             </w:ins>
           </w:p>
@@ -6493,13 +5780,11 @@
                 <w:t>Sub-headers = ‘</w:t>
               </w:r>
             </w:ins>
-            <w:proofErr w:type="spellStart"/>
             <w:ins w:id="394" w:author="Xavier Hoenner" w:date="2015-09-17T11:03:00Z">
               <w:r>
                 <w:t>deployment_state</w:t>
               </w:r>
             </w:ins>
-            <w:proofErr w:type="spellEnd"/>
             <w:ins w:id="395" w:author="Xavier Hoenner" w:date="2014-04-30T15:03:00Z">
               <w:r>
                 <w:t>’</w:t>
@@ -6945,7 +6230,7 @@
                     <w:tab w:val="center" w:pos="4513"/>
                     <w:tab w:val="right" w:pos="9026"/>
                   </w:tabs>
-                  <w:spacing w:before="200" w:line="276" w:lineRule="auto"/>
+                  <w:spacing w:before="200" w:after="200" w:line="276" w:lineRule="auto"/>
                   <w:outlineLvl w:val="3"/>
                 </w:pPr>
               </w:pPrChange>
@@ -7012,7 +6297,7 @@
                     <w:tab w:val="center" w:pos="4513"/>
                     <w:tab w:val="right" w:pos="9026"/>
                   </w:tabs>
-                  <w:spacing w:before="200" w:line="276" w:lineRule="auto"/>
+                  <w:spacing w:before="200" w:after="200" w:line="276" w:lineRule="auto"/>
                   <w:outlineLvl w:val="3"/>
                 </w:pPr>
               </w:pPrChange>
@@ -7059,7 +6344,7 @@
                     <w:tab w:val="center" w:pos="4513"/>
                     <w:tab w:val="right" w:pos="9026"/>
                   </w:tabs>
-                  <w:spacing w:before="200" w:line="276" w:lineRule="auto"/>
+                  <w:spacing w:before="200" w:after="200" w:line="276" w:lineRule="auto"/>
                   <w:outlineLvl w:val="3"/>
                 </w:pPr>
               </w:pPrChange>
@@ -7145,7 +6430,7 @@
                     <w:tab w:val="center" w:pos="4513"/>
                     <w:tab w:val="right" w:pos="9026"/>
                   </w:tabs>
-                  <w:spacing w:before="200" w:line="276" w:lineRule="auto"/>
+                  <w:spacing w:before="200" w:after="200" w:line="276" w:lineRule="auto"/>
                   <w:outlineLvl w:val="3"/>
                 </w:pPr>
               </w:pPrChange>
@@ -7231,7 +6516,7 @@
                     <w:tab w:val="center" w:pos="4513"/>
                     <w:tab w:val="right" w:pos="9026"/>
                   </w:tabs>
-                  <w:spacing w:before="200" w:line="276" w:lineRule="auto"/>
+                  <w:spacing w:before="200" w:after="200" w:line="276" w:lineRule="auto"/>
                   <w:outlineLvl w:val="3"/>
                 </w:pPr>
               </w:pPrChange>
@@ -11069,12 +10354,12 @@
     <w:r>
       <w:fldChar w:fldCharType="separate"/>
     </w:r>
-    <w:ins w:id="775" w:author="Xavier Hoenner" w:date="2015-09-17T11:00:00Z">
+    <w:ins w:id="775" w:author="Xavier Hoenner" w:date="2015-09-21T09:57:00Z">
       <w:r>
         <w:rPr>
           <w:noProof/>
         </w:rPr>
-        <w:t>17/09/2015</w:t>
+        <w:t>21/09/2015</w:t>
       </w:r>
     </w:ins>
     <w:ins w:id="776" w:author="Xavier Hoenner" w:date="2014-07-02T15:08:00Z">

</xml_diff>